<commit_message>
DC : updated notes
</commit_message>
<xml_diff>
--- a/documentation/Visual - Design Doc.docx
+++ b/documentation/Visual - Design Doc.docx
@@ -19,15 +19,7 @@
     </w:p>
     <w:p>
       <w:r>
-        <w:t xml:space="preserve">The </w:t>
-      </w:r>
-      <w:bookmarkStart w:id="0" w:name="_GoBack"/>
-      <w:r>
-        <w:t xml:space="preserve">Visual Layer is structured in such a way that the views and controllers serving the data models are interchangeable. One view can use data from many controllers/data models, one data model can serve data to </w:t>
-      </w:r>
-      <w:bookmarkEnd w:id="0"/>
-      <w:r>
-        <w:t>many views.</w:t>
+        <w:t>The Visual Layer is structured in such a way that the views and controllers serving the data models are interchangeable. One view can use data from many controllers/data models, one data model can serve data to many views.</w:t>
       </w:r>
     </w:p>
     <w:p>
@@ -147,6 +139,1099 @@
       </w:r>
     </w:p>
     <w:p/>
+    <w:p>
+      <w:pPr>
+        <w:rPr>
+          <w:b/>
+          <w:u w:val="single"/>
+        </w:rPr>
+      </w:pPr>
+      <w:r>
+        <w:rPr>
+          <w:b/>
+          <w:u w:val="single"/>
+        </w:rPr>
+        <w:br w:type="page"/>
+      </w:r>
+    </w:p>
+    <w:p>
+      <w:pPr>
+        <w:rPr>
+          <w:b/>
+          <w:u w:val="single"/>
+        </w:rPr>
+      </w:pPr>
+      <w:r>
+        <w:rPr>
+          <w:b/>
+          <w:u w:val="single"/>
+        </w:rPr>
+        <w:lastRenderedPageBreak/>
+        <w:t>Script:</w:t>
+      </w:r>
+    </w:p>
+    <w:tbl>
+      <w:tblPr>
+        <w:tblW w:w="6920" w:type="dxa"/>
+        <w:tblLook w:val="04A0" w:firstRow="1" w:lastRow="0" w:firstColumn="1" w:lastColumn="0" w:noHBand="0" w:noVBand="1"/>
+      </w:tblPr>
+      <w:tblGrid>
+        <w:gridCol w:w="6920"/>
+      </w:tblGrid>
+      <w:tr>
+        <w:trPr>
+          <w:trHeight w:val="300"/>
+        </w:trPr>
+        <w:tc>
+          <w:tcPr>
+            <w:tcW w:w="6920" w:type="dxa"/>
+            <w:tcBorders>
+              <w:top w:val="nil"/>
+              <w:left w:val="nil"/>
+              <w:bottom w:val="nil"/>
+              <w:right w:val="nil"/>
+            </w:tcBorders>
+            <w:shd w:val="clear" w:color="auto" w:fill="auto"/>
+            <w:noWrap/>
+            <w:vAlign w:val="bottom"/>
+            <w:hideMark/>
+          </w:tcPr>
+          <w:p>
+            <w:pPr>
+              <w:spacing w:after="0" w:line="240" w:lineRule="auto"/>
+              <w:rPr>
+                <w:rFonts w:ascii="Calibri" w:eastAsia="Times New Roman" w:hAnsi="Calibri" w:cs="Times New Roman"/>
+                <w:color w:val="000000"/>
+                <w:u w:val="single"/>
+                <w:lang w:eastAsia="en-ZA"/>
+              </w:rPr>
+            </w:pPr>
+            <w:r>
+              <w:rPr>
+                <w:rFonts w:ascii="Calibri" w:eastAsia="Times New Roman" w:hAnsi="Calibri" w:cs="Times New Roman"/>
+                <w:color w:val="000000"/>
+                <w:u w:val="single"/>
+                <w:lang w:eastAsia="en-ZA"/>
+              </w:rPr>
+              <w:t>Role</w:t>
+            </w:r>
+            <w:r>
+              <w:rPr>
+                <w:rFonts w:ascii="Calibri" w:eastAsia="Times New Roman" w:hAnsi="Calibri" w:cs="Times New Roman"/>
+                <w:color w:val="000000"/>
+                <w:u w:val="single"/>
+                <w:lang w:eastAsia="en-ZA"/>
+              </w:rPr>
+              <w:t>:</w:t>
+            </w:r>
+          </w:p>
+        </w:tc>
+      </w:tr>
+      <w:tr>
+        <w:trPr>
+          <w:trHeight w:val="300"/>
+        </w:trPr>
+        <w:tc>
+          <w:tcPr>
+            <w:tcW w:w="6920" w:type="dxa"/>
+            <w:tcBorders>
+              <w:top w:val="nil"/>
+              <w:left w:val="nil"/>
+              <w:bottom w:val="nil"/>
+              <w:right w:val="nil"/>
+            </w:tcBorders>
+            <w:shd w:val="clear" w:color="auto" w:fill="auto"/>
+            <w:noWrap/>
+            <w:vAlign w:val="bottom"/>
+            <w:hideMark/>
+          </w:tcPr>
+          <w:p>
+            <w:pPr>
+              <w:spacing w:after="0" w:line="240" w:lineRule="auto"/>
+              <w:rPr>
+                <w:rFonts w:ascii="Calibri" w:eastAsia="Times New Roman" w:hAnsi="Calibri" w:cs="Times New Roman"/>
+                <w:color w:val="000000"/>
+                <w:lang w:eastAsia="en-ZA"/>
+              </w:rPr>
+            </w:pPr>
+            <w:r>
+              <w:rPr>
+                <w:rFonts w:ascii="Calibri" w:eastAsia="Times New Roman" w:hAnsi="Calibri" w:cs="Times New Roman"/>
+                <w:color w:val="000000"/>
+                <w:lang w:eastAsia="en-ZA"/>
+              </w:rPr>
+              <w:t xml:space="preserve">Hi, </w:t>
+            </w:r>
+            <w:r>
+              <w:rPr>
+                <w:rFonts w:ascii="Calibri" w:eastAsia="Times New Roman" w:hAnsi="Calibri" w:cs="Times New Roman"/>
+                <w:color w:val="000000"/>
+                <w:lang w:eastAsia="en-ZA"/>
+              </w:rPr>
+              <w:t xml:space="preserve">my name is </w:t>
+            </w:r>
+            <w:r>
+              <w:rPr>
+                <w:rFonts w:ascii="Calibri" w:eastAsia="Times New Roman" w:hAnsi="Calibri" w:cs="Times New Roman"/>
+                <w:color w:val="000000"/>
+                <w:lang w:eastAsia="en-ZA"/>
+              </w:rPr>
+              <w:t>Dave</w:t>
+            </w:r>
+            <w:r>
+              <w:rPr>
+                <w:rFonts w:ascii="Calibri" w:eastAsia="Times New Roman" w:hAnsi="Calibri" w:cs="Times New Roman"/>
+                <w:color w:val="000000"/>
+                <w:lang w:eastAsia="en-ZA"/>
+              </w:rPr>
+              <w:t>. As you might have heard from my colleges already, o</w:t>
+            </w:r>
+            <w:r>
+              <w:rPr>
+                <w:rFonts w:ascii="Calibri" w:eastAsia="Times New Roman" w:hAnsi="Calibri" w:cs="Times New Roman"/>
+                <w:color w:val="000000"/>
+                <w:lang w:eastAsia="en-ZA"/>
+              </w:rPr>
+              <w:t>ur team decided early on in the project, to divide the solution into 3 main component areas:</w:t>
+            </w:r>
+          </w:p>
+          <w:p>
+            <w:pPr>
+              <w:pStyle w:val="ListParagraph"/>
+              <w:numPr>
+                <w:ilvl w:val="0"/>
+                <w:numId w:val="2"/>
+              </w:numPr>
+              <w:spacing w:after="0" w:line="240" w:lineRule="auto"/>
+              <w:rPr>
+                <w:rFonts w:ascii="Calibri" w:eastAsia="Times New Roman" w:hAnsi="Calibri" w:cs="Times New Roman"/>
+                <w:color w:val="000000"/>
+                <w:lang w:eastAsia="en-ZA"/>
+              </w:rPr>
+            </w:pPr>
+            <w:r>
+              <w:rPr>
+                <w:rFonts w:ascii="Calibri" w:eastAsia="Times New Roman" w:hAnsi="Calibri" w:cs="Times New Roman"/>
+                <w:color w:val="000000"/>
+                <w:lang w:eastAsia="en-ZA"/>
+              </w:rPr>
+              <w:t>Data Collection</w:t>
+            </w:r>
+          </w:p>
+          <w:p>
+            <w:pPr>
+              <w:pStyle w:val="ListParagraph"/>
+              <w:numPr>
+                <w:ilvl w:val="0"/>
+                <w:numId w:val="2"/>
+              </w:numPr>
+              <w:spacing w:after="0" w:line="240" w:lineRule="auto"/>
+              <w:rPr>
+                <w:rFonts w:ascii="Calibri" w:eastAsia="Times New Roman" w:hAnsi="Calibri" w:cs="Times New Roman"/>
+                <w:color w:val="000000"/>
+                <w:lang w:eastAsia="en-ZA"/>
+              </w:rPr>
+            </w:pPr>
+            <w:r>
+              <w:rPr>
+                <w:rFonts w:ascii="Calibri" w:eastAsia="Times New Roman" w:hAnsi="Calibri" w:cs="Times New Roman"/>
+                <w:color w:val="000000"/>
+                <w:lang w:eastAsia="en-ZA"/>
+              </w:rPr>
+              <w:t>Data Transformation and</w:t>
+            </w:r>
+          </w:p>
+          <w:p>
+            <w:pPr>
+              <w:pStyle w:val="ListParagraph"/>
+              <w:numPr>
+                <w:ilvl w:val="0"/>
+                <w:numId w:val="2"/>
+              </w:numPr>
+              <w:spacing w:after="0" w:line="240" w:lineRule="auto"/>
+              <w:rPr>
+                <w:rFonts w:ascii="Calibri" w:eastAsia="Times New Roman" w:hAnsi="Calibri" w:cs="Times New Roman"/>
+                <w:color w:val="000000"/>
+                <w:lang w:eastAsia="en-ZA"/>
+              </w:rPr>
+            </w:pPr>
+            <w:r>
+              <w:rPr>
+                <w:rFonts w:ascii="Calibri" w:eastAsia="Times New Roman" w:hAnsi="Calibri" w:cs="Times New Roman"/>
+                <w:color w:val="000000"/>
+                <w:lang w:eastAsia="en-ZA"/>
+              </w:rPr>
+              <w:t>Data Visualisation</w:t>
+            </w:r>
+          </w:p>
+          <w:p>
+            <w:pPr>
+              <w:spacing w:after="0" w:line="240" w:lineRule="auto"/>
+              <w:rPr>
+                <w:rFonts w:ascii="Calibri" w:eastAsia="Times New Roman" w:hAnsi="Calibri" w:cs="Times New Roman"/>
+                <w:color w:val="000000"/>
+                <w:lang w:eastAsia="en-ZA"/>
+              </w:rPr>
+            </w:pPr>
+          </w:p>
+          <w:p>
+            <w:pPr>
+              <w:spacing w:after="0" w:line="240" w:lineRule="auto"/>
+              <w:rPr>
+                <w:rFonts w:ascii="Calibri" w:eastAsia="Times New Roman" w:hAnsi="Calibri" w:cs="Times New Roman"/>
+                <w:color w:val="000000"/>
+                <w:lang w:eastAsia="en-ZA"/>
+              </w:rPr>
+            </w:pPr>
+            <w:r>
+              <w:rPr>
+                <w:rFonts w:ascii="Calibri" w:eastAsia="Times New Roman" w:hAnsi="Calibri" w:cs="Times New Roman"/>
+                <w:color w:val="000000"/>
+                <w:lang w:eastAsia="en-ZA"/>
+              </w:rPr>
+              <w:t xml:space="preserve">I focused most of my effort </w:t>
+            </w:r>
+            <w:r>
+              <w:rPr>
+                <w:rFonts w:ascii="Calibri" w:eastAsia="Times New Roman" w:hAnsi="Calibri" w:cs="Times New Roman"/>
+                <w:color w:val="000000"/>
+                <w:lang w:eastAsia="en-ZA"/>
+              </w:rPr>
+              <w:t xml:space="preserve">in the </w:t>
+            </w:r>
+            <w:r>
+              <w:rPr>
+                <w:rFonts w:ascii="Calibri" w:eastAsia="Times New Roman" w:hAnsi="Calibri" w:cs="Times New Roman"/>
+                <w:color w:val="000000"/>
+                <w:lang w:eastAsia="en-ZA"/>
+              </w:rPr>
+              <w:t xml:space="preserve">design and </w:t>
+            </w:r>
+            <w:r>
+              <w:rPr>
+                <w:rFonts w:ascii="Calibri" w:eastAsia="Times New Roman" w:hAnsi="Calibri" w:cs="Times New Roman"/>
+                <w:color w:val="000000"/>
+                <w:lang w:eastAsia="en-ZA"/>
+              </w:rPr>
+              <w:t>development of the</w:t>
+            </w:r>
+            <w:r>
+              <w:rPr>
+                <w:rFonts w:ascii="Calibri" w:eastAsia="Times New Roman" w:hAnsi="Calibri" w:cs="Times New Roman"/>
+                <w:color w:val="000000"/>
+                <w:lang w:eastAsia="en-ZA"/>
+              </w:rPr>
+              <w:t xml:space="preserve"> </w:t>
+            </w:r>
+            <w:r>
+              <w:rPr>
+                <w:rFonts w:ascii="Calibri" w:eastAsia="Times New Roman" w:hAnsi="Calibri" w:cs="Times New Roman"/>
+                <w:color w:val="000000"/>
+                <w:lang w:eastAsia="en-ZA"/>
+              </w:rPr>
+              <w:t xml:space="preserve">Data </w:t>
+            </w:r>
+            <w:r>
+              <w:rPr>
+                <w:rFonts w:ascii="Calibri" w:eastAsia="Times New Roman" w:hAnsi="Calibri" w:cs="Times New Roman"/>
+                <w:color w:val="000000"/>
+                <w:lang w:eastAsia="en-ZA"/>
+              </w:rPr>
+              <w:t>Visualisation</w:t>
+            </w:r>
+            <w:r>
+              <w:rPr>
+                <w:rFonts w:ascii="Calibri" w:eastAsia="Times New Roman" w:hAnsi="Calibri" w:cs="Times New Roman"/>
+                <w:color w:val="000000"/>
+                <w:lang w:eastAsia="en-ZA"/>
+              </w:rPr>
+              <w:t xml:space="preserve"> Compone</w:t>
+            </w:r>
+            <w:r>
+              <w:rPr>
+                <w:rFonts w:ascii="Calibri" w:eastAsia="Times New Roman" w:hAnsi="Calibri" w:cs="Times New Roman"/>
+                <w:color w:val="000000"/>
+                <w:lang w:eastAsia="en-ZA"/>
+              </w:rPr>
+              <w:t>nt.</w:t>
+            </w:r>
+          </w:p>
+          <w:p>
+            <w:pPr>
+              <w:spacing w:after="0" w:line="240" w:lineRule="auto"/>
+              <w:rPr>
+                <w:rFonts w:ascii="Calibri" w:eastAsia="Times New Roman" w:hAnsi="Calibri" w:cs="Times New Roman"/>
+                <w:color w:val="000000"/>
+                <w:lang w:eastAsia="en-ZA"/>
+              </w:rPr>
+            </w:pPr>
+          </w:p>
+          <w:p>
+            <w:pPr>
+              <w:spacing w:after="0" w:line="240" w:lineRule="auto"/>
+              <w:rPr>
+                <w:rFonts w:ascii="Calibri" w:eastAsia="Times New Roman" w:hAnsi="Calibri" w:cs="Times New Roman"/>
+                <w:color w:val="000000"/>
+                <w:lang w:eastAsia="en-ZA"/>
+              </w:rPr>
+            </w:pPr>
+            <w:r>
+              <w:rPr>
+                <w:rFonts w:ascii="Calibri" w:eastAsia="Times New Roman" w:hAnsi="Calibri" w:cs="Times New Roman"/>
+                <w:color w:val="000000"/>
+                <w:u w:val="single"/>
+                <w:lang w:eastAsia="en-ZA"/>
+              </w:rPr>
+              <w:t xml:space="preserve">Looking at the </w:t>
+            </w:r>
+            <w:r>
+              <w:rPr>
+                <w:rFonts w:ascii="Calibri" w:eastAsia="Times New Roman" w:hAnsi="Calibri" w:cs="Times New Roman"/>
+                <w:color w:val="000000"/>
+                <w:u w:val="single"/>
+                <w:lang w:eastAsia="en-ZA"/>
+              </w:rPr>
+              <w:t>Approach:</w:t>
+            </w:r>
+          </w:p>
+          <w:p>
+            <w:pPr>
+              <w:spacing w:after="0" w:line="240" w:lineRule="auto"/>
+              <w:rPr>
+                <w:rFonts w:ascii="Calibri" w:eastAsia="Times New Roman" w:hAnsi="Calibri" w:cs="Times New Roman"/>
+                <w:color w:val="000000"/>
+                <w:lang w:eastAsia="en-ZA"/>
+              </w:rPr>
+            </w:pPr>
+            <w:r>
+              <w:rPr>
+                <w:rFonts w:ascii="Calibri" w:eastAsia="Times New Roman" w:hAnsi="Calibri" w:cs="Times New Roman"/>
+                <w:color w:val="000000"/>
+                <w:lang w:eastAsia="en-ZA"/>
+              </w:rPr>
+              <w:t xml:space="preserve">In the early stages of the project, the team did </w:t>
+            </w:r>
+            <w:r>
+              <w:rPr>
+                <w:rFonts w:ascii="Calibri" w:eastAsia="Times New Roman" w:hAnsi="Calibri" w:cs="Times New Roman"/>
+                <w:color w:val="000000"/>
+                <w:lang w:eastAsia="en-ZA"/>
+              </w:rPr>
+              <w:t xml:space="preserve">a couple of </w:t>
+            </w:r>
+            <w:r>
+              <w:rPr>
+                <w:rFonts w:ascii="Calibri" w:eastAsia="Times New Roman" w:hAnsi="Calibri" w:cs="Times New Roman"/>
+                <w:color w:val="000000"/>
+                <w:lang w:eastAsia="en-ZA"/>
+              </w:rPr>
+              <w:t>collaborative high level designs</w:t>
+            </w:r>
+            <w:r>
+              <w:rPr>
+                <w:rFonts w:ascii="Calibri" w:eastAsia="Times New Roman" w:hAnsi="Calibri" w:cs="Times New Roman"/>
+                <w:color w:val="000000"/>
+                <w:lang w:eastAsia="en-ZA"/>
+              </w:rPr>
+              <w:t xml:space="preserve"> sessions</w:t>
+            </w:r>
+            <w:r>
+              <w:rPr>
+                <w:rFonts w:ascii="Calibri" w:eastAsia="Times New Roman" w:hAnsi="Calibri" w:cs="Times New Roman"/>
+                <w:color w:val="000000"/>
+                <w:lang w:eastAsia="en-ZA"/>
+              </w:rPr>
+              <w:t xml:space="preserve"> and then each developer resource set out to build </w:t>
+            </w:r>
+            <w:r>
+              <w:rPr>
+                <w:rFonts w:ascii="Calibri" w:eastAsia="Times New Roman" w:hAnsi="Calibri" w:cs="Times New Roman"/>
+                <w:color w:val="000000"/>
+                <w:lang w:eastAsia="en-ZA"/>
+              </w:rPr>
+              <w:t xml:space="preserve">POC to prove that our communication </w:t>
+            </w:r>
+            <w:r>
+              <w:rPr>
+                <w:rFonts w:ascii="Calibri" w:eastAsia="Times New Roman" w:hAnsi="Calibri" w:cs="Times New Roman"/>
+                <w:color w:val="000000"/>
+                <w:lang w:eastAsia="en-ZA"/>
+              </w:rPr>
+              <w:t xml:space="preserve">methods, </w:t>
+            </w:r>
+            <w:r>
+              <w:rPr>
+                <w:rFonts w:ascii="Calibri" w:eastAsia="Times New Roman" w:hAnsi="Calibri" w:cs="Times New Roman"/>
+                <w:color w:val="000000"/>
+                <w:lang w:eastAsia="en-ZA"/>
+              </w:rPr>
+              <w:t>tool</w:t>
+            </w:r>
+            <w:r>
+              <w:rPr>
+                <w:rFonts w:ascii="Calibri" w:eastAsia="Times New Roman" w:hAnsi="Calibri" w:cs="Times New Roman"/>
+                <w:color w:val="000000"/>
+                <w:lang w:eastAsia="en-ZA"/>
+              </w:rPr>
+              <w:t>s and technologies</w:t>
+            </w:r>
+            <w:r>
+              <w:rPr>
+                <w:rFonts w:ascii="Calibri" w:eastAsia="Times New Roman" w:hAnsi="Calibri" w:cs="Times New Roman"/>
+                <w:color w:val="000000"/>
+                <w:lang w:eastAsia="en-ZA"/>
+              </w:rPr>
+              <w:t xml:space="preserve"> selection </w:t>
+            </w:r>
+            <w:r>
+              <w:rPr>
+                <w:rFonts w:ascii="Calibri" w:eastAsia="Times New Roman" w:hAnsi="Calibri" w:cs="Times New Roman"/>
+                <w:color w:val="000000"/>
+                <w:lang w:eastAsia="en-ZA"/>
+              </w:rPr>
+              <w:t>will be feasible</w:t>
+            </w:r>
+            <w:r>
+              <w:rPr>
+                <w:rFonts w:ascii="Calibri" w:eastAsia="Times New Roman" w:hAnsi="Calibri" w:cs="Times New Roman"/>
+                <w:color w:val="000000"/>
+                <w:lang w:eastAsia="en-ZA"/>
+              </w:rPr>
+              <w:t>.</w:t>
+            </w:r>
+          </w:p>
+          <w:p>
+            <w:pPr>
+              <w:spacing w:after="0" w:line="240" w:lineRule="auto"/>
+              <w:rPr>
+                <w:rFonts w:ascii="Calibri" w:eastAsia="Times New Roman" w:hAnsi="Calibri" w:cs="Times New Roman"/>
+                <w:color w:val="000000"/>
+                <w:lang w:eastAsia="en-ZA"/>
+              </w:rPr>
+            </w:pPr>
+          </w:p>
+          <w:p>
+            <w:pPr>
+              <w:spacing w:after="0" w:line="240" w:lineRule="auto"/>
+              <w:rPr>
+                <w:rFonts w:ascii="Calibri" w:eastAsia="Times New Roman" w:hAnsi="Calibri" w:cs="Times New Roman"/>
+                <w:color w:val="000000"/>
+                <w:u w:val="single"/>
+                <w:lang w:eastAsia="en-ZA"/>
+              </w:rPr>
+            </w:pPr>
+            <w:r>
+              <w:rPr>
+                <w:rFonts w:ascii="Calibri" w:eastAsia="Times New Roman" w:hAnsi="Calibri" w:cs="Times New Roman"/>
+                <w:color w:val="000000"/>
+                <w:u w:val="single"/>
+                <w:lang w:eastAsia="en-ZA"/>
+              </w:rPr>
+              <w:t>Tools &amp; Tech:</w:t>
+            </w:r>
+          </w:p>
+          <w:p>
+            <w:pPr>
+              <w:spacing w:after="0" w:line="240" w:lineRule="auto"/>
+              <w:rPr>
+                <w:rFonts w:ascii="Calibri" w:eastAsia="Times New Roman" w:hAnsi="Calibri" w:cs="Times New Roman"/>
+                <w:color w:val="000000"/>
+                <w:lang w:eastAsia="en-ZA"/>
+              </w:rPr>
+            </w:pPr>
+            <w:r>
+              <w:rPr>
+                <w:rFonts w:ascii="Calibri" w:eastAsia="Times New Roman" w:hAnsi="Calibri" w:cs="Times New Roman"/>
+                <w:color w:val="000000"/>
+                <w:lang w:eastAsia="en-ZA"/>
+              </w:rPr>
+              <w:t>For Visualisation we decided to use a HTML</w:t>
+            </w:r>
+            <w:r>
+              <w:rPr>
+                <w:rFonts w:ascii="Calibri" w:eastAsia="Times New Roman" w:hAnsi="Calibri" w:cs="Times New Roman"/>
+                <w:color w:val="000000"/>
+                <w:lang w:eastAsia="en-ZA"/>
+              </w:rPr>
+              <w:t xml:space="preserve">/CSS/JavaScript </w:t>
+            </w:r>
+            <w:r>
+              <w:rPr>
+                <w:rFonts w:ascii="Calibri" w:eastAsia="Times New Roman" w:hAnsi="Calibri" w:cs="Times New Roman"/>
+                <w:color w:val="000000"/>
+                <w:lang w:eastAsia="en-ZA"/>
+              </w:rPr>
+              <w:t xml:space="preserve">Web frontend, using </w:t>
+            </w:r>
+            <w:r>
+              <w:rPr>
+                <w:rFonts w:ascii="Calibri" w:eastAsia="Times New Roman" w:hAnsi="Calibri" w:cs="Times New Roman"/>
+                <w:color w:val="000000"/>
+                <w:lang w:eastAsia="en-ZA"/>
+              </w:rPr>
+              <w:t xml:space="preserve">the </w:t>
+            </w:r>
+            <w:r>
+              <w:rPr>
+                <w:rFonts w:ascii="Calibri" w:eastAsia="Times New Roman" w:hAnsi="Calibri" w:cs="Times New Roman"/>
+                <w:color w:val="000000"/>
+                <w:lang w:eastAsia="en-ZA"/>
+              </w:rPr>
+              <w:t>D3 C</w:t>
+            </w:r>
+            <w:r>
+              <w:rPr>
+                <w:rFonts w:ascii="Calibri" w:eastAsia="Times New Roman" w:hAnsi="Calibri" w:cs="Times New Roman"/>
+                <w:color w:val="000000"/>
+                <w:lang w:eastAsia="en-ZA"/>
+              </w:rPr>
+              <w:t>harting</w:t>
+            </w:r>
+            <w:r>
+              <w:rPr>
+                <w:rFonts w:ascii="Calibri" w:eastAsia="Times New Roman" w:hAnsi="Calibri" w:cs="Times New Roman"/>
+                <w:color w:val="000000"/>
+                <w:lang w:eastAsia="en-ZA"/>
+              </w:rPr>
+              <w:t>, Bootstrap</w:t>
+            </w:r>
+            <w:r>
+              <w:rPr>
+                <w:rFonts w:ascii="Calibri" w:eastAsia="Times New Roman" w:hAnsi="Calibri" w:cs="Times New Roman"/>
+                <w:color w:val="000000"/>
+                <w:lang w:eastAsia="en-ZA"/>
+              </w:rPr>
+              <w:t xml:space="preserve"> component </w:t>
+            </w:r>
+            <w:r>
+              <w:rPr>
+                <w:rFonts w:ascii="Calibri" w:eastAsia="Times New Roman" w:hAnsi="Calibri" w:cs="Times New Roman"/>
+                <w:color w:val="000000"/>
+                <w:lang w:eastAsia="en-ZA"/>
+              </w:rPr>
+              <w:t xml:space="preserve">and </w:t>
+            </w:r>
+            <w:proofErr w:type="spellStart"/>
+            <w:r>
+              <w:rPr>
+                <w:rFonts w:ascii="Calibri" w:eastAsia="Times New Roman" w:hAnsi="Calibri" w:cs="Times New Roman"/>
+                <w:color w:val="000000"/>
+                <w:lang w:eastAsia="en-ZA"/>
+              </w:rPr>
+              <w:t>NodeJS</w:t>
+            </w:r>
+            <w:proofErr w:type="spellEnd"/>
+            <w:r>
+              <w:rPr>
+                <w:rFonts w:ascii="Calibri" w:eastAsia="Times New Roman" w:hAnsi="Calibri" w:cs="Times New Roman"/>
+                <w:color w:val="000000"/>
+                <w:lang w:eastAsia="en-ZA"/>
+              </w:rPr>
+              <w:t xml:space="preserve"> as a backend web/</w:t>
+            </w:r>
+            <w:proofErr w:type="spellStart"/>
+            <w:r>
+              <w:rPr>
+                <w:rFonts w:ascii="Calibri" w:eastAsia="Times New Roman" w:hAnsi="Calibri" w:cs="Times New Roman"/>
+                <w:color w:val="000000"/>
+                <w:lang w:eastAsia="en-ZA"/>
+              </w:rPr>
+              <w:t>api</w:t>
+            </w:r>
+            <w:proofErr w:type="spellEnd"/>
+            <w:r>
+              <w:rPr>
+                <w:rFonts w:ascii="Calibri" w:eastAsia="Times New Roman" w:hAnsi="Calibri" w:cs="Times New Roman"/>
+                <w:color w:val="000000"/>
+                <w:lang w:eastAsia="en-ZA"/>
+              </w:rPr>
+              <w:t xml:space="preserve"> component</w:t>
+            </w:r>
+            <w:r>
+              <w:rPr>
+                <w:rFonts w:ascii="Calibri" w:eastAsia="Times New Roman" w:hAnsi="Calibri" w:cs="Times New Roman"/>
+                <w:color w:val="000000"/>
+                <w:lang w:eastAsia="en-ZA"/>
+              </w:rPr>
+              <w:t xml:space="preserve">. The reason we chose </w:t>
+            </w:r>
+            <w:proofErr w:type="spellStart"/>
+            <w:r>
+              <w:rPr>
+                <w:rFonts w:ascii="Calibri" w:eastAsia="Times New Roman" w:hAnsi="Calibri" w:cs="Times New Roman"/>
+                <w:color w:val="000000"/>
+                <w:lang w:eastAsia="en-ZA"/>
+              </w:rPr>
+              <w:t>NodeJS</w:t>
+            </w:r>
+            <w:proofErr w:type="spellEnd"/>
+            <w:r>
+              <w:rPr>
+                <w:rFonts w:ascii="Calibri" w:eastAsia="Times New Roman" w:hAnsi="Calibri" w:cs="Times New Roman"/>
+                <w:color w:val="000000"/>
+                <w:lang w:eastAsia="en-ZA"/>
+              </w:rPr>
+              <w:t xml:space="preserve"> is it complements the Web/front-end technology stack in that </w:t>
+            </w:r>
+            <w:r>
+              <w:rPr>
+                <w:rFonts w:ascii="Calibri" w:eastAsia="Times New Roman" w:hAnsi="Calibri" w:cs="Times New Roman"/>
+                <w:color w:val="000000"/>
+                <w:lang w:eastAsia="en-ZA"/>
+              </w:rPr>
+              <w:t>other than HTML</w:t>
+            </w:r>
+            <w:r>
+              <w:rPr>
+                <w:rFonts w:ascii="Calibri" w:eastAsia="Times New Roman" w:hAnsi="Calibri" w:cs="Times New Roman"/>
+                <w:color w:val="000000"/>
+                <w:lang w:eastAsia="en-ZA"/>
+              </w:rPr>
+              <w:t xml:space="preserve"> </w:t>
+            </w:r>
+            <w:r>
+              <w:rPr>
+                <w:rFonts w:ascii="Calibri" w:eastAsia="Times New Roman" w:hAnsi="Calibri" w:cs="Times New Roman"/>
+                <w:color w:val="000000"/>
+                <w:lang w:eastAsia="en-ZA"/>
+              </w:rPr>
+              <w:t>for mark-up</w:t>
+            </w:r>
+            <w:r>
+              <w:rPr>
+                <w:rFonts w:ascii="Calibri" w:eastAsia="Times New Roman" w:hAnsi="Calibri" w:cs="Times New Roman"/>
+                <w:color w:val="000000"/>
+                <w:lang w:eastAsia="en-ZA"/>
+              </w:rPr>
+              <w:t xml:space="preserve"> and CSS </w:t>
+            </w:r>
+            <w:r>
+              <w:rPr>
+                <w:rFonts w:ascii="Calibri" w:eastAsia="Times New Roman" w:hAnsi="Calibri" w:cs="Times New Roman"/>
+                <w:color w:val="000000"/>
+                <w:lang w:eastAsia="en-ZA"/>
+              </w:rPr>
+              <w:t xml:space="preserve">for </w:t>
+            </w:r>
+            <w:r>
+              <w:rPr>
+                <w:rFonts w:ascii="Calibri" w:eastAsia="Times New Roman" w:hAnsi="Calibri" w:cs="Times New Roman"/>
+                <w:color w:val="000000"/>
+                <w:lang w:eastAsia="en-ZA"/>
+              </w:rPr>
+              <w:t xml:space="preserve">styling, </w:t>
+            </w:r>
+            <w:r>
+              <w:rPr>
+                <w:rFonts w:ascii="Calibri" w:eastAsia="Times New Roman" w:hAnsi="Calibri" w:cs="Times New Roman"/>
+                <w:color w:val="000000"/>
+                <w:lang w:eastAsia="en-ZA"/>
+              </w:rPr>
+              <w:t>you only have one programming language to learn</w:t>
+            </w:r>
+            <w:r>
+              <w:rPr>
+                <w:rFonts w:ascii="Calibri" w:eastAsia="Times New Roman" w:hAnsi="Calibri" w:cs="Times New Roman"/>
+                <w:color w:val="000000"/>
+                <w:lang w:eastAsia="en-ZA"/>
+              </w:rPr>
+              <w:t xml:space="preserve">. </w:t>
+            </w:r>
+            <w:proofErr w:type="spellStart"/>
+            <w:r>
+              <w:rPr>
+                <w:rFonts w:ascii="Calibri" w:eastAsia="Times New Roman" w:hAnsi="Calibri" w:cs="Times New Roman"/>
+                <w:color w:val="000000"/>
+                <w:lang w:eastAsia="en-ZA"/>
+              </w:rPr>
+              <w:t>NodeJS</w:t>
+            </w:r>
+            <w:proofErr w:type="spellEnd"/>
+            <w:r>
+              <w:rPr>
+                <w:rFonts w:ascii="Calibri" w:eastAsia="Times New Roman" w:hAnsi="Calibri" w:cs="Times New Roman"/>
+                <w:color w:val="000000"/>
+                <w:lang w:eastAsia="en-ZA"/>
+              </w:rPr>
+              <w:t xml:space="preserve"> will </w:t>
+            </w:r>
+            <w:r>
+              <w:rPr>
+                <w:rFonts w:ascii="Calibri" w:eastAsia="Times New Roman" w:hAnsi="Calibri" w:cs="Times New Roman"/>
+                <w:color w:val="000000"/>
+                <w:lang w:eastAsia="en-ZA"/>
+              </w:rPr>
+              <w:t xml:space="preserve">also </w:t>
+            </w:r>
+            <w:r>
+              <w:rPr>
+                <w:rFonts w:ascii="Calibri" w:eastAsia="Times New Roman" w:hAnsi="Calibri" w:cs="Times New Roman"/>
+                <w:color w:val="000000"/>
+                <w:lang w:eastAsia="en-ZA"/>
+              </w:rPr>
+              <w:t>run on any platform</w:t>
+            </w:r>
+            <w:r>
+              <w:rPr>
+                <w:rFonts w:ascii="Calibri" w:eastAsia="Times New Roman" w:hAnsi="Calibri" w:cs="Times New Roman"/>
+                <w:color w:val="000000"/>
+                <w:lang w:eastAsia="en-ZA"/>
+              </w:rPr>
+              <w:t xml:space="preserve"> (Windows/Mac/Linux)</w:t>
+            </w:r>
+            <w:r>
+              <w:rPr>
+                <w:rFonts w:ascii="Calibri" w:eastAsia="Times New Roman" w:hAnsi="Calibri" w:cs="Times New Roman"/>
+                <w:color w:val="000000"/>
+                <w:lang w:eastAsia="en-ZA"/>
+              </w:rPr>
+              <w:t xml:space="preserve"> </w:t>
+            </w:r>
+            <w:r>
+              <w:rPr>
+                <w:rFonts w:ascii="Calibri" w:eastAsia="Times New Roman" w:hAnsi="Calibri" w:cs="Times New Roman"/>
+                <w:color w:val="000000"/>
+                <w:lang w:eastAsia="en-ZA"/>
+              </w:rPr>
+              <w:t xml:space="preserve">which was important as </w:t>
+            </w:r>
+            <w:r>
+              <w:rPr>
+                <w:rFonts w:ascii="Calibri" w:eastAsia="Times New Roman" w:hAnsi="Calibri" w:cs="Times New Roman"/>
+                <w:color w:val="000000"/>
+                <w:lang w:eastAsia="en-ZA"/>
+              </w:rPr>
+              <w:t>part of the experiment was focused on the PI infrastructure</w:t>
+            </w:r>
+            <w:r>
+              <w:rPr>
+                <w:rFonts w:ascii="Calibri" w:eastAsia="Times New Roman" w:hAnsi="Calibri" w:cs="Times New Roman"/>
+                <w:color w:val="000000"/>
+                <w:lang w:eastAsia="en-ZA"/>
+              </w:rPr>
+              <w:t xml:space="preserve"> which is Linux based however development was done using a Windows machine</w:t>
+            </w:r>
+            <w:r>
+              <w:rPr>
+                <w:rFonts w:ascii="Calibri" w:eastAsia="Times New Roman" w:hAnsi="Calibri" w:cs="Times New Roman"/>
+                <w:color w:val="000000"/>
+                <w:lang w:eastAsia="en-ZA"/>
+              </w:rPr>
+              <w:t xml:space="preserve">. </w:t>
+            </w:r>
+          </w:p>
+          <w:p>
+            <w:pPr>
+              <w:spacing w:after="0" w:line="240" w:lineRule="auto"/>
+              <w:rPr>
+                <w:rFonts w:ascii="Calibri" w:eastAsia="Times New Roman" w:hAnsi="Calibri" w:cs="Times New Roman"/>
+                <w:color w:val="000000"/>
+                <w:lang w:eastAsia="en-ZA"/>
+              </w:rPr>
+            </w:pPr>
+          </w:p>
+          <w:p>
+            <w:pPr>
+              <w:spacing w:after="0" w:line="240" w:lineRule="auto"/>
+              <w:rPr>
+                <w:rFonts w:ascii="Calibri" w:eastAsia="Times New Roman" w:hAnsi="Calibri" w:cs="Times New Roman"/>
+                <w:color w:val="000000"/>
+                <w:u w:val="single"/>
+                <w:lang w:eastAsia="en-ZA"/>
+              </w:rPr>
+            </w:pPr>
+            <w:r>
+              <w:rPr>
+                <w:rFonts w:ascii="Calibri" w:eastAsia="Times New Roman" w:hAnsi="Calibri" w:cs="Times New Roman"/>
+                <w:color w:val="000000"/>
+                <w:u w:val="single"/>
+                <w:lang w:eastAsia="en-ZA"/>
+              </w:rPr>
+              <w:t>Design:</w:t>
+            </w:r>
+          </w:p>
+          <w:p>
+            <w:pPr>
+              <w:spacing w:after="0" w:line="240" w:lineRule="auto"/>
+              <w:rPr>
+                <w:rFonts w:ascii="Calibri" w:eastAsia="Times New Roman" w:hAnsi="Calibri" w:cs="Times New Roman"/>
+                <w:color w:val="000000"/>
+                <w:lang w:eastAsia="en-ZA"/>
+              </w:rPr>
+            </w:pPr>
+            <w:r>
+              <w:rPr>
+                <w:rFonts w:ascii="Calibri" w:eastAsia="Times New Roman" w:hAnsi="Calibri" w:cs="Times New Roman"/>
+                <w:color w:val="000000"/>
+                <w:lang w:eastAsia="en-ZA"/>
+              </w:rPr>
+              <w:t>From a design perspective, we had to cater for different views of the same data in a dashboard form. I chose the MVC type implementation as the pattern address separation of concerns and there by portability and reusability or the underlining components. The MVC pattern was also applied in building the supporting dashboard components such as the index page and criteria view as both of these supporting components required a data model, View and controlling logic.</w:t>
+            </w:r>
+          </w:p>
+        </w:tc>
+      </w:tr>
+      <w:tr>
+        <w:trPr>
+          <w:trHeight w:val="300"/>
+        </w:trPr>
+        <w:tc>
+          <w:tcPr>
+            <w:tcW w:w="6920" w:type="dxa"/>
+            <w:tcBorders>
+              <w:top w:val="nil"/>
+              <w:left w:val="nil"/>
+              <w:bottom w:val="nil"/>
+              <w:right w:val="nil"/>
+            </w:tcBorders>
+            <w:shd w:val="clear" w:color="auto" w:fill="auto"/>
+            <w:noWrap/>
+            <w:vAlign w:val="bottom"/>
+          </w:tcPr>
+          <w:p>
+            <w:pPr>
+              <w:spacing w:after="0" w:line="240" w:lineRule="auto"/>
+              <w:rPr>
+                <w:rFonts w:ascii="Calibri" w:eastAsia="Times New Roman" w:hAnsi="Calibri" w:cs="Times New Roman"/>
+                <w:color w:val="000000"/>
+                <w:lang w:eastAsia="en-ZA"/>
+              </w:rPr>
+            </w:pPr>
+          </w:p>
+          <w:p>
+            <w:pPr>
+              <w:spacing w:after="0" w:line="240" w:lineRule="auto"/>
+              <w:rPr>
+                <w:rFonts w:ascii="Calibri" w:eastAsia="Times New Roman" w:hAnsi="Calibri" w:cs="Times New Roman"/>
+                <w:color w:val="000000"/>
+                <w:lang w:eastAsia="en-ZA"/>
+              </w:rPr>
+            </w:pPr>
+            <w:r>
+              <w:rPr>
+                <w:rFonts w:ascii="Calibri" w:eastAsia="Times New Roman" w:hAnsi="Calibri" w:cs="Times New Roman"/>
+                <w:color w:val="000000"/>
+                <w:lang w:eastAsia="en-ZA"/>
+              </w:rPr>
+              <w:t>The Index / Dashboard View takes on a view/graph configuration defining the views and their corresponding controller methods. Each controller method returned a specific data model which was simply a static JSON file produced by the Data Transformation component.</w:t>
+            </w:r>
+          </w:p>
+        </w:tc>
+      </w:tr>
+      <w:tr>
+        <w:trPr>
+          <w:trHeight w:val="300"/>
+        </w:trPr>
+        <w:tc>
+          <w:tcPr>
+            <w:tcW w:w="6920" w:type="dxa"/>
+            <w:tcBorders>
+              <w:top w:val="nil"/>
+              <w:left w:val="nil"/>
+              <w:bottom w:val="nil"/>
+              <w:right w:val="nil"/>
+            </w:tcBorders>
+            <w:shd w:val="clear" w:color="auto" w:fill="auto"/>
+            <w:noWrap/>
+            <w:vAlign w:val="bottom"/>
+          </w:tcPr>
+          <w:p>
+            <w:pPr>
+              <w:spacing w:after="0" w:line="240" w:lineRule="auto"/>
+              <w:rPr>
+                <w:rFonts w:ascii="Calibri" w:eastAsia="Times New Roman" w:hAnsi="Calibri" w:cs="Times New Roman"/>
+                <w:color w:val="000000"/>
+                <w:lang w:eastAsia="en-ZA"/>
+              </w:rPr>
+            </w:pPr>
+          </w:p>
+        </w:tc>
+      </w:tr>
+      <w:tr>
+        <w:trPr>
+          <w:trHeight w:val="300"/>
+        </w:trPr>
+        <w:tc>
+          <w:tcPr>
+            <w:tcW w:w="6920" w:type="dxa"/>
+            <w:tcBorders>
+              <w:top w:val="nil"/>
+              <w:left w:val="nil"/>
+              <w:bottom w:val="nil"/>
+              <w:right w:val="nil"/>
+            </w:tcBorders>
+            <w:shd w:val="clear" w:color="auto" w:fill="auto"/>
+            <w:noWrap/>
+            <w:vAlign w:val="bottom"/>
+            <w:hideMark/>
+          </w:tcPr>
+          <w:p>
+            <w:pPr>
+              <w:spacing w:after="0" w:line="240" w:lineRule="auto"/>
+              <w:rPr>
+                <w:rFonts w:ascii="Calibri" w:eastAsia="Times New Roman" w:hAnsi="Calibri" w:cs="Times New Roman"/>
+                <w:color w:val="000000"/>
+                <w:u w:val="single"/>
+                <w:lang w:eastAsia="en-ZA"/>
+              </w:rPr>
+            </w:pPr>
+            <w:bookmarkStart w:id="0" w:name="_GoBack"/>
+            <w:r>
+              <w:rPr>
+                <w:rFonts w:ascii="Calibri" w:eastAsia="Times New Roman" w:hAnsi="Calibri" w:cs="Times New Roman"/>
+                <w:color w:val="000000"/>
+                <w:u w:val="single"/>
+                <w:lang w:eastAsia="en-ZA"/>
+              </w:rPr>
+              <w:t>Challenges:</w:t>
+            </w:r>
+          </w:p>
+          <w:p>
+            <w:pPr>
+              <w:spacing w:after="0" w:line="240" w:lineRule="auto"/>
+              <w:rPr>
+                <w:rFonts w:ascii="Calibri" w:eastAsia="Times New Roman" w:hAnsi="Calibri" w:cs="Times New Roman"/>
+                <w:color w:val="000000"/>
+                <w:lang w:eastAsia="en-ZA"/>
+              </w:rPr>
+            </w:pPr>
+            <w:r>
+              <w:rPr>
+                <w:rFonts w:ascii="Calibri" w:eastAsia="Times New Roman" w:hAnsi="Calibri" w:cs="Times New Roman"/>
+                <w:color w:val="000000"/>
+                <w:lang w:eastAsia="en-ZA"/>
+              </w:rPr>
+              <w:t xml:space="preserve">Learning new programming languages </w:t>
+            </w:r>
+            <w:r>
+              <w:rPr>
+                <w:rFonts w:ascii="Calibri" w:eastAsia="Times New Roman" w:hAnsi="Calibri" w:cs="Times New Roman"/>
+                <w:color w:val="000000"/>
+                <w:lang w:eastAsia="en-ZA"/>
+              </w:rPr>
+              <w:t xml:space="preserve">and </w:t>
+            </w:r>
+            <w:r>
+              <w:rPr>
+                <w:rFonts w:ascii="Calibri" w:eastAsia="Times New Roman" w:hAnsi="Calibri" w:cs="Times New Roman"/>
+                <w:color w:val="000000"/>
+                <w:lang w:eastAsia="en-ZA"/>
+              </w:rPr>
+              <w:t>frameworks</w:t>
+            </w:r>
+            <w:r>
+              <w:rPr>
+                <w:rFonts w:ascii="Calibri" w:eastAsia="Times New Roman" w:hAnsi="Calibri" w:cs="Times New Roman"/>
+                <w:color w:val="000000"/>
+                <w:lang w:eastAsia="en-ZA"/>
+              </w:rPr>
+              <w:t xml:space="preserve"> within a short amount of time pretty much sums it up.</w:t>
+            </w:r>
+          </w:p>
+          <w:p>
+            <w:pPr>
+              <w:spacing w:after="0" w:line="240" w:lineRule="auto"/>
+              <w:rPr>
+                <w:rFonts w:ascii="Calibri" w:eastAsia="Times New Roman" w:hAnsi="Calibri" w:cs="Times New Roman"/>
+                <w:color w:val="000000"/>
+                <w:u w:val="single"/>
+                <w:lang w:eastAsia="en-ZA"/>
+              </w:rPr>
+            </w:pPr>
+            <w:r>
+              <w:rPr>
+                <w:rFonts w:ascii="Calibri" w:eastAsia="Times New Roman" w:hAnsi="Calibri" w:cs="Times New Roman"/>
+                <w:color w:val="000000"/>
+                <w:lang w:eastAsia="en-ZA"/>
+              </w:rPr>
+              <w:t xml:space="preserve">Learning </w:t>
+            </w:r>
+            <w:r>
+              <w:rPr>
+                <w:rFonts w:ascii="Calibri" w:eastAsia="Times New Roman" w:hAnsi="Calibri" w:cs="Times New Roman"/>
+                <w:color w:val="000000"/>
+                <w:lang w:eastAsia="en-ZA"/>
+              </w:rPr>
+              <w:t xml:space="preserve">how to transform datasets into vector graphics using the </w:t>
+            </w:r>
+            <w:r>
+              <w:rPr>
+                <w:rFonts w:ascii="Calibri" w:eastAsia="Times New Roman" w:hAnsi="Calibri" w:cs="Times New Roman"/>
+                <w:color w:val="000000"/>
+                <w:lang w:eastAsia="en-ZA"/>
+              </w:rPr>
+              <w:t>D3</w:t>
+            </w:r>
+            <w:r>
+              <w:rPr>
+                <w:rFonts w:ascii="Calibri" w:eastAsia="Times New Roman" w:hAnsi="Calibri" w:cs="Times New Roman"/>
+                <w:color w:val="000000"/>
+                <w:lang w:eastAsia="en-ZA"/>
+              </w:rPr>
+              <w:t xml:space="preserve"> engine was by far the most </w:t>
+            </w:r>
+            <w:r>
+              <w:rPr>
+                <w:rFonts w:ascii="Calibri" w:eastAsia="Times New Roman" w:hAnsi="Calibri" w:cs="Times New Roman"/>
+                <w:color w:val="000000"/>
+                <w:lang w:eastAsia="en-ZA"/>
+              </w:rPr>
+              <w:t>challenging.</w:t>
+            </w:r>
+          </w:p>
+        </w:tc>
+      </w:tr>
+    </w:tbl>
+    <w:p>
+      <w:pPr>
+        <w:spacing w:after="0" w:line="240" w:lineRule="auto"/>
+        <w:rPr>
+          <w:rFonts w:ascii="Calibri" w:eastAsia="Times New Roman" w:hAnsi="Calibri" w:cs="Times New Roman"/>
+          <w:color w:val="000000"/>
+          <w:u w:val="single"/>
+          <w:lang w:eastAsia="en-ZA"/>
+        </w:rPr>
+      </w:pPr>
+    </w:p>
+    <w:bookmarkEnd w:id="0"/>
+    <w:p>
+      <w:pPr>
+        <w:spacing w:after="0" w:line="240" w:lineRule="auto"/>
+        <w:rPr>
+          <w:rFonts w:ascii="Calibri" w:eastAsia="Times New Roman" w:hAnsi="Calibri" w:cs="Times New Roman"/>
+          <w:color w:val="000000"/>
+          <w:u w:val="single"/>
+          <w:lang w:eastAsia="en-ZA"/>
+        </w:rPr>
+      </w:pPr>
+      <w:r>
+        <w:rPr>
+          <w:rFonts w:ascii="Calibri" w:eastAsia="Times New Roman" w:hAnsi="Calibri" w:cs="Times New Roman"/>
+          <w:color w:val="000000"/>
+          <w:u w:val="single"/>
+          <w:lang w:eastAsia="en-ZA"/>
+        </w:rPr>
+        <w:t>Conclusion:</w:t>
+      </w:r>
+    </w:p>
+    <w:p>
+      <w:pPr>
+        <w:spacing w:after="0" w:line="240" w:lineRule="auto"/>
+        <w:rPr>
+          <w:rFonts w:ascii="Calibri" w:eastAsia="Times New Roman" w:hAnsi="Calibri" w:cs="Times New Roman"/>
+          <w:color w:val="000000"/>
+          <w:lang w:eastAsia="en-ZA"/>
+        </w:rPr>
+      </w:pPr>
+      <w:r>
+        <w:rPr>
+          <w:rFonts w:ascii="Calibri" w:eastAsia="Times New Roman" w:hAnsi="Calibri" w:cs="Times New Roman"/>
+          <w:color w:val="000000"/>
+          <w:lang w:eastAsia="en-ZA"/>
+        </w:rPr>
+        <w:lastRenderedPageBreak/>
+        <w:t>Learning Big Data and Big Data concepts need not be reserved for people who only have access to enterprise scale hardware and software licenses. We have proven that Big Data project can effectively be developed and executed on entry-level, affordable hardware using mostly open source/free-ware software and IDEs. All made possible by the FOS community.</w:t>
+      </w:r>
+    </w:p>
     <w:sectPr>
       <w:pgSz w:w="11906" w:h="16838"/>
       <w:pgMar w:top="1440" w:right="1440" w:bottom="1440" w:left="1440" w:header="708" w:footer="708" w:gutter="0"/>
@@ -155,6 +1240,359 @@
     </w:sectPr>
   </w:body>
 </w:document>
+</file>
+
+<file path=word/numbering.xml><?xml version="1.0" encoding="utf-8"?>
+<w:numbering xmlns:wpc="http://schemas.microsoft.com/office/word/2010/wordprocessingCanvas" xmlns:mc="http://schemas.openxmlformats.org/markup-compatibility/2006" xmlns:o="urn:schemas-microsoft-com:office:office" xmlns:r="http://schemas.openxmlformats.org/officeDocument/2006/relationships" xmlns:m="http://schemas.openxmlformats.org/officeDocument/2006/math" xmlns:v="urn:schemas-microsoft-com:vml" xmlns:wp14="http://schemas.microsoft.com/office/word/2010/wordprocessingDrawing" xmlns:wp="http://schemas.openxmlformats.org/drawingml/2006/wordprocessingDrawing" xmlns:w10="urn:schemas-microsoft-com:office:word" xmlns:w="http://schemas.openxmlformats.org/wordprocessingml/2006/main" xmlns:w14="http://schemas.microsoft.com/office/word/2010/wordml" xmlns:w15="http://schemas.microsoft.com/office/word/2012/wordml" xmlns:wpg="http://schemas.microsoft.com/office/word/2010/wordprocessingGroup" xmlns:wpi="http://schemas.microsoft.com/office/word/2010/wordprocessingInk" xmlns:wne="http://schemas.microsoft.com/office/word/2006/wordml" xmlns:wps="http://schemas.microsoft.com/office/word/2010/wordprocessingShape" mc:Ignorable="w14 w15 wp14">
+  <w:abstractNum w:abstractNumId="0" w15:restartNumberingAfterBreak="0">
+    <w:nsid w:val="10A253FB"/>
+    <w:multiLevelType w:val="hybridMultilevel"/>
+    <w:tmpl w:val="FB4C4828"/>
+    <w:lvl w:ilvl="0" w:tplc="1C090001">
+      <w:start w:val="1"/>
+      <w:numFmt w:val="bullet"/>
+      <w:lvlText w:val=""/>
+      <w:lvlJc w:val="left"/>
+      <w:pPr>
+        <w:ind w:left="720" w:hanging="360"/>
+      </w:pPr>
+      <w:rPr>
+        <w:rFonts w:ascii="Symbol" w:hAnsi="Symbol" w:hint="default"/>
+      </w:rPr>
+    </w:lvl>
+    <w:lvl w:ilvl="1" w:tplc="1C090003" w:tentative="1">
+      <w:start w:val="1"/>
+      <w:numFmt w:val="bullet"/>
+      <w:lvlText w:val="o"/>
+      <w:lvlJc w:val="left"/>
+      <w:pPr>
+        <w:ind w:left="1440" w:hanging="360"/>
+      </w:pPr>
+      <w:rPr>
+        <w:rFonts w:ascii="Courier New" w:hAnsi="Courier New" w:cs="Courier New" w:hint="default"/>
+      </w:rPr>
+    </w:lvl>
+    <w:lvl w:ilvl="2" w:tplc="1C090005" w:tentative="1">
+      <w:start w:val="1"/>
+      <w:numFmt w:val="bullet"/>
+      <w:lvlText w:val=""/>
+      <w:lvlJc w:val="left"/>
+      <w:pPr>
+        <w:ind w:left="2160" w:hanging="360"/>
+      </w:pPr>
+      <w:rPr>
+        <w:rFonts w:ascii="Wingdings" w:hAnsi="Wingdings" w:hint="default"/>
+      </w:rPr>
+    </w:lvl>
+    <w:lvl w:ilvl="3" w:tplc="1C090001" w:tentative="1">
+      <w:start w:val="1"/>
+      <w:numFmt w:val="bullet"/>
+      <w:lvlText w:val=""/>
+      <w:lvlJc w:val="left"/>
+      <w:pPr>
+        <w:ind w:left="2880" w:hanging="360"/>
+      </w:pPr>
+      <w:rPr>
+        <w:rFonts w:ascii="Symbol" w:hAnsi="Symbol" w:hint="default"/>
+      </w:rPr>
+    </w:lvl>
+    <w:lvl w:ilvl="4" w:tplc="1C090003" w:tentative="1">
+      <w:start w:val="1"/>
+      <w:numFmt w:val="bullet"/>
+      <w:lvlText w:val="o"/>
+      <w:lvlJc w:val="left"/>
+      <w:pPr>
+        <w:ind w:left="3600" w:hanging="360"/>
+      </w:pPr>
+      <w:rPr>
+        <w:rFonts w:ascii="Courier New" w:hAnsi="Courier New" w:cs="Courier New" w:hint="default"/>
+      </w:rPr>
+    </w:lvl>
+    <w:lvl w:ilvl="5" w:tplc="1C090005" w:tentative="1">
+      <w:start w:val="1"/>
+      <w:numFmt w:val="bullet"/>
+      <w:lvlText w:val=""/>
+      <w:lvlJc w:val="left"/>
+      <w:pPr>
+        <w:ind w:left="4320" w:hanging="360"/>
+      </w:pPr>
+      <w:rPr>
+        <w:rFonts w:ascii="Wingdings" w:hAnsi="Wingdings" w:hint="default"/>
+      </w:rPr>
+    </w:lvl>
+    <w:lvl w:ilvl="6" w:tplc="1C090001" w:tentative="1">
+      <w:start w:val="1"/>
+      <w:numFmt w:val="bullet"/>
+      <w:lvlText w:val=""/>
+      <w:lvlJc w:val="left"/>
+      <w:pPr>
+        <w:ind w:left="5040" w:hanging="360"/>
+      </w:pPr>
+      <w:rPr>
+        <w:rFonts w:ascii="Symbol" w:hAnsi="Symbol" w:hint="default"/>
+      </w:rPr>
+    </w:lvl>
+    <w:lvl w:ilvl="7" w:tplc="1C090003" w:tentative="1">
+      <w:start w:val="1"/>
+      <w:numFmt w:val="bullet"/>
+      <w:lvlText w:val="o"/>
+      <w:lvlJc w:val="left"/>
+      <w:pPr>
+        <w:ind w:left="5760" w:hanging="360"/>
+      </w:pPr>
+      <w:rPr>
+        <w:rFonts w:ascii="Courier New" w:hAnsi="Courier New" w:cs="Courier New" w:hint="default"/>
+      </w:rPr>
+    </w:lvl>
+    <w:lvl w:ilvl="8" w:tplc="1C090005" w:tentative="1">
+      <w:start w:val="1"/>
+      <w:numFmt w:val="bullet"/>
+      <w:lvlText w:val=""/>
+      <w:lvlJc w:val="left"/>
+      <w:pPr>
+        <w:ind w:left="6480" w:hanging="360"/>
+      </w:pPr>
+      <w:rPr>
+        <w:rFonts w:ascii="Wingdings" w:hAnsi="Wingdings" w:hint="default"/>
+      </w:rPr>
+    </w:lvl>
+  </w:abstractNum>
+  <w:abstractNum w:abstractNumId="1" w15:restartNumberingAfterBreak="0">
+    <w:nsid w:val="31FF3C8F"/>
+    <w:multiLevelType w:val="hybridMultilevel"/>
+    <w:tmpl w:val="CED68ED6"/>
+    <w:lvl w:ilvl="0" w:tplc="1C090001">
+      <w:start w:val="1"/>
+      <w:numFmt w:val="bullet"/>
+      <w:lvlText w:val=""/>
+      <w:lvlJc w:val="left"/>
+      <w:pPr>
+        <w:ind w:left="720" w:hanging="360"/>
+      </w:pPr>
+      <w:rPr>
+        <w:rFonts w:ascii="Symbol" w:hAnsi="Symbol" w:hint="default"/>
+      </w:rPr>
+    </w:lvl>
+    <w:lvl w:ilvl="1" w:tplc="1C090003" w:tentative="1">
+      <w:start w:val="1"/>
+      <w:numFmt w:val="bullet"/>
+      <w:lvlText w:val="o"/>
+      <w:lvlJc w:val="left"/>
+      <w:pPr>
+        <w:ind w:left="1440" w:hanging="360"/>
+      </w:pPr>
+      <w:rPr>
+        <w:rFonts w:ascii="Courier New" w:hAnsi="Courier New" w:cs="Courier New" w:hint="default"/>
+      </w:rPr>
+    </w:lvl>
+    <w:lvl w:ilvl="2" w:tplc="1C090005" w:tentative="1">
+      <w:start w:val="1"/>
+      <w:numFmt w:val="bullet"/>
+      <w:lvlText w:val=""/>
+      <w:lvlJc w:val="left"/>
+      <w:pPr>
+        <w:ind w:left="2160" w:hanging="360"/>
+      </w:pPr>
+      <w:rPr>
+        <w:rFonts w:ascii="Wingdings" w:hAnsi="Wingdings" w:hint="default"/>
+      </w:rPr>
+    </w:lvl>
+    <w:lvl w:ilvl="3" w:tplc="1C090001" w:tentative="1">
+      <w:start w:val="1"/>
+      <w:numFmt w:val="bullet"/>
+      <w:lvlText w:val=""/>
+      <w:lvlJc w:val="left"/>
+      <w:pPr>
+        <w:ind w:left="2880" w:hanging="360"/>
+      </w:pPr>
+      <w:rPr>
+        <w:rFonts w:ascii="Symbol" w:hAnsi="Symbol" w:hint="default"/>
+      </w:rPr>
+    </w:lvl>
+    <w:lvl w:ilvl="4" w:tplc="1C090003" w:tentative="1">
+      <w:start w:val="1"/>
+      <w:numFmt w:val="bullet"/>
+      <w:lvlText w:val="o"/>
+      <w:lvlJc w:val="left"/>
+      <w:pPr>
+        <w:ind w:left="3600" w:hanging="360"/>
+      </w:pPr>
+      <w:rPr>
+        <w:rFonts w:ascii="Courier New" w:hAnsi="Courier New" w:cs="Courier New" w:hint="default"/>
+      </w:rPr>
+    </w:lvl>
+    <w:lvl w:ilvl="5" w:tplc="1C090005" w:tentative="1">
+      <w:start w:val="1"/>
+      <w:numFmt w:val="bullet"/>
+      <w:lvlText w:val=""/>
+      <w:lvlJc w:val="left"/>
+      <w:pPr>
+        <w:ind w:left="4320" w:hanging="360"/>
+      </w:pPr>
+      <w:rPr>
+        <w:rFonts w:ascii="Wingdings" w:hAnsi="Wingdings" w:hint="default"/>
+      </w:rPr>
+    </w:lvl>
+    <w:lvl w:ilvl="6" w:tplc="1C090001" w:tentative="1">
+      <w:start w:val="1"/>
+      <w:numFmt w:val="bullet"/>
+      <w:lvlText w:val=""/>
+      <w:lvlJc w:val="left"/>
+      <w:pPr>
+        <w:ind w:left="5040" w:hanging="360"/>
+      </w:pPr>
+      <w:rPr>
+        <w:rFonts w:ascii="Symbol" w:hAnsi="Symbol" w:hint="default"/>
+      </w:rPr>
+    </w:lvl>
+    <w:lvl w:ilvl="7" w:tplc="1C090003" w:tentative="1">
+      <w:start w:val="1"/>
+      <w:numFmt w:val="bullet"/>
+      <w:lvlText w:val="o"/>
+      <w:lvlJc w:val="left"/>
+      <w:pPr>
+        <w:ind w:left="5760" w:hanging="360"/>
+      </w:pPr>
+      <w:rPr>
+        <w:rFonts w:ascii="Courier New" w:hAnsi="Courier New" w:cs="Courier New" w:hint="default"/>
+      </w:rPr>
+    </w:lvl>
+    <w:lvl w:ilvl="8" w:tplc="1C090005" w:tentative="1">
+      <w:start w:val="1"/>
+      <w:numFmt w:val="bullet"/>
+      <w:lvlText w:val=""/>
+      <w:lvlJc w:val="left"/>
+      <w:pPr>
+        <w:ind w:left="6480" w:hanging="360"/>
+      </w:pPr>
+      <w:rPr>
+        <w:rFonts w:ascii="Wingdings" w:hAnsi="Wingdings" w:hint="default"/>
+      </w:rPr>
+    </w:lvl>
+  </w:abstractNum>
+  <w:abstractNum w:abstractNumId="2" w15:restartNumberingAfterBreak="0">
+    <w:nsid w:val="42EC19CA"/>
+    <w:multiLevelType w:val="hybridMultilevel"/>
+    <w:tmpl w:val="12E2E332"/>
+    <w:lvl w:ilvl="0" w:tplc="1C090001">
+      <w:start w:val="1"/>
+      <w:numFmt w:val="bullet"/>
+      <w:lvlText w:val=""/>
+      <w:lvlJc w:val="left"/>
+      <w:pPr>
+        <w:ind w:left="765" w:hanging="360"/>
+      </w:pPr>
+      <w:rPr>
+        <w:rFonts w:ascii="Symbol" w:hAnsi="Symbol" w:hint="default"/>
+      </w:rPr>
+    </w:lvl>
+    <w:lvl w:ilvl="1" w:tplc="1C090003" w:tentative="1">
+      <w:start w:val="1"/>
+      <w:numFmt w:val="bullet"/>
+      <w:lvlText w:val="o"/>
+      <w:lvlJc w:val="left"/>
+      <w:pPr>
+        <w:ind w:left="1485" w:hanging="360"/>
+      </w:pPr>
+      <w:rPr>
+        <w:rFonts w:ascii="Courier New" w:hAnsi="Courier New" w:cs="Courier New" w:hint="default"/>
+      </w:rPr>
+    </w:lvl>
+    <w:lvl w:ilvl="2" w:tplc="1C090005" w:tentative="1">
+      <w:start w:val="1"/>
+      <w:numFmt w:val="bullet"/>
+      <w:lvlText w:val=""/>
+      <w:lvlJc w:val="left"/>
+      <w:pPr>
+        <w:ind w:left="2205" w:hanging="360"/>
+      </w:pPr>
+      <w:rPr>
+        <w:rFonts w:ascii="Wingdings" w:hAnsi="Wingdings" w:hint="default"/>
+      </w:rPr>
+    </w:lvl>
+    <w:lvl w:ilvl="3" w:tplc="1C090001" w:tentative="1">
+      <w:start w:val="1"/>
+      <w:numFmt w:val="bullet"/>
+      <w:lvlText w:val=""/>
+      <w:lvlJc w:val="left"/>
+      <w:pPr>
+        <w:ind w:left="2925" w:hanging="360"/>
+      </w:pPr>
+      <w:rPr>
+        <w:rFonts w:ascii="Symbol" w:hAnsi="Symbol" w:hint="default"/>
+      </w:rPr>
+    </w:lvl>
+    <w:lvl w:ilvl="4" w:tplc="1C090003" w:tentative="1">
+      <w:start w:val="1"/>
+      <w:numFmt w:val="bullet"/>
+      <w:lvlText w:val="o"/>
+      <w:lvlJc w:val="left"/>
+      <w:pPr>
+        <w:ind w:left="3645" w:hanging="360"/>
+      </w:pPr>
+      <w:rPr>
+        <w:rFonts w:ascii="Courier New" w:hAnsi="Courier New" w:cs="Courier New" w:hint="default"/>
+      </w:rPr>
+    </w:lvl>
+    <w:lvl w:ilvl="5" w:tplc="1C090005" w:tentative="1">
+      <w:start w:val="1"/>
+      <w:numFmt w:val="bullet"/>
+      <w:lvlText w:val=""/>
+      <w:lvlJc w:val="left"/>
+      <w:pPr>
+        <w:ind w:left="4365" w:hanging="360"/>
+      </w:pPr>
+      <w:rPr>
+        <w:rFonts w:ascii="Wingdings" w:hAnsi="Wingdings" w:hint="default"/>
+      </w:rPr>
+    </w:lvl>
+    <w:lvl w:ilvl="6" w:tplc="1C090001" w:tentative="1">
+      <w:start w:val="1"/>
+      <w:numFmt w:val="bullet"/>
+      <w:lvlText w:val=""/>
+      <w:lvlJc w:val="left"/>
+      <w:pPr>
+        <w:ind w:left="5085" w:hanging="360"/>
+      </w:pPr>
+      <w:rPr>
+        <w:rFonts w:ascii="Symbol" w:hAnsi="Symbol" w:hint="default"/>
+      </w:rPr>
+    </w:lvl>
+    <w:lvl w:ilvl="7" w:tplc="1C090003" w:tentative="1">
+      <w:start w:val="1"/>
+      <w:numFmt w:val="bullet"/>
+      <w:lvlText w:val="o"/>
+      <w:lvlJc w:val="left"/>
+      <w:pPr>
+        <w:ind w:left="5805" w:hanging="360"/>
+      </w:pPr>
+      <w:rPr>
+        <w:rFonts w:ascii="Courier New" w:hAnsi="Courier New" w:cs="Courier New" w:hint="default"/>
+      </w:rPr>
+    </w:lvl>
+    <w:lvl w:ilvl="8" w:tplc="1C090005" w:tentative="1">
+      <w:start w:val="1"/>
+      <w:numFmt w:val="bullet"/>
+      <w:lvlText w:val=""/>
+      <w:lvlJc w:val="left"/>
+      <w:pPr>
+        <w:ind w:left="6525" w:hanging="360"/>
+      </w:pPr>
+      <w:rPr>
+        <w:rFonts w:ascii="Wingdings" w:hAnsi="Wingdings" w:hint="default"/>
+      </w:rPr>
+    </w:lvl>
+  </w:abstractNum>
+  <w:num w:numId="1">
+    <w:abstractNumId w:val="0"/>
+  </w:num>
+  <w:num w:numId="2">
+    <w:abstractNumId w:val="2"/>
+  </w:num>
+  <w:num w:numId="3">
+    <w:abstractNumId w:val="1"/>
+  </w:num>
+</w:numbering>
 </file>
 
 <file path=word/styles.xml><?xml version="1.0" encoding="utf-8"?>
@@ -578,6 +2016,17 @@
     <w:semiHidden/>
     <w:unhideWhenUsed/>
   </w:style>
+  <w:style w:type="paragraph" w:styleId="ListParagraph">
+    <w:name w:val="List Paragraph"/>
+    <w:basedOn w:val="Normal"/>
+    <w:uiPriority w:val="34"/>
+    <w:qFormat/>
+    <w:rsid w:val="007C5DCC"/>
+    <w:pPr>
+      <w:ind w:left="720"/>
+      <w:contextualSpacing/>
+    </w:pPr>
+  </w:style>
 </w:styles>
 </file>
 

</xml_diff>

<commit_message>
DC : Created image of vsdx
</commit_message>
<xml_diff>
--- a/documentation/Visual - Design Doc.docx
+++ b/documentation/Visual - Design Doc.docx
@@ -122,15 +122,7 @@
     </w:p>
     <w:p>
       <w:r>
-        <w:t xml:space="preserve">Each model is pre-compiled and contained in a </w:t>
-      </w:r>
-      <w:proofErr w:type="spellStart"/>
-      <w:r>
-        <w:t>json</w:t>
-      </w:r>
-      <w:proofErr w:type="spellEnd"/>
-      <w:r>
-        <w:t xml:space="preserve"> file. This static data model is then served by the Controllers to the views.</w:t>
+        <w:t>Each model is pre-compiled and contained in a json file. This static data model is then served by the Controllers to the views.</w:t>
       </w:r>
     </w:p>
     <w:p>
@@ -284,84 +276,7 @@
                 <w:color w:val="000000"/>
                 <w:lang w:eastAsia="en-ZA"/>
               </w:rPr>
-              <w:t>. As you might have heard from my colleges already, o</w:t>
-            </w:r>
-            <w:r>
-              <w:rPr>
-                <w:rFonts w:ascii="Calibri" w:eastAsia="Times New Roman" w:hAnsi="Calibri" w:cs="Times New Roman"/>
-                <w:color w:val="000000"/>
-                <w:lang w:eastAsia="en-ZA"/>
-              </w:rPr>
-              <w:t>ur team decided early on in the project, to divide the solution into 3 main component areas:</w:t>
-            </w:r>
-          </w:p>
-          <w:p>
-            <w:pPr>
-              <w:pStyle w:val="ListParagraph"/>
-              <w:numPr>
-                <w:ilvl w:val="0"/>
-                <w:numId w:val="2"/>
-              </w:numPr>
-              <w:spacing w:after="0" w:line="240" w:lineRule="auto"/>
-              <w:rPr>
-                <w:rFonts w:ascii="Calibri" w:eastAsia="Times New Roman" w:hAnsi="Calibri" w:cs="Times New Roman"/>
-                <w:color w:val="000000"/>
-                <w:lang w:eastAsia="en-ZA"/>
-              </w:rPr>
-            </w:pPr>
-            <w:r>
-              <w:rPr>
-                <w:rFonts w:ascii="Calibri" w:eastAsia="Times New Roman" w:hAnsi="Calibri" w:cs="Times New Roman"/>
-                <w:color w:val="000000"/>
-                <w:lang w:eastAsia="en-ZA"/>
-              </w:rPr>
-              <w:t>Data Collection</w:t>
-            </w:r>
-          </w:p>
-          <w:p>
-            <w:pPr>
-              <w:pStyle w:val="ListParagraph"/>
-              <w:numPr>
-                <w:ilvl w:val="0"/>
-                <w:numId w:val="2"/>
-              </w:numPr>
-              <w:spacing w:after="0" w:line="240" w:lineRule="auto"/>
-              <w:rPr>
-                <w:rFonts w:ascii="Calibri" w:eastAsia="Times New Roman" w:hAnsi="Calibri" w:cs="Times New Roman"/>
-                <w:color w:val="000000"/>
-                <w:lang w:eastAsia="en-ZA"/>
-              </w:rPr>
-            </w:pPr>
-            <w:r>
-              <w:rPr>
-                <w:rFonts w:ascii="Calibri" w:eastAsia="Times New Roman" w:hAnsi="Calibri" w:cs="Times New Roman"/>
-                <w:color w:val="000000"/>
-                <w:lang w:eastAsia="en-ZA"/>
-              </w:rPr>
-              <w:t>Data Transformation and</w:t>
-            </w:r>
-          </w:p>
-          <w:p>
-            <w:pPr>
-              <w:pStyle w:val="ListParagraph"/>
-              <w:numPr>
-                <w:ilvl w:val="0"/>
-                <w:numId w:val="2"/>
-              </w:numPr>
-              <w:spacing w:after="0" w:line="240" w:lineRule="auto"/>
-              <w:rPr>
-                <w:rFonts w:ascii="Calibri" w:eastAsia="Times New Roman" w:hAnsi="Calibri" w:cs="Times New Roman"/>
-                <w:color w:val="000000"/>
-                <w:lang w:eastAsia="en-ZA"/>
-              </w:rPr>
-            </w:pPr>
-            <w:r>
-              <w:rPr>
-                <w:rFonts w:ascii="Calibri" w:eastAsia="Times New Roman" w:hAnsi="Calibri" w:cs="Times New Roman"/>
-                <w:color w:val="000000"/>
-                <w:lang w:eastAsia="en-ZA"/>
-              </w:rPr>
-              <w:t>Data Visualisation</w:t>
+              <w:t xml:space="preserve">. </w:t>
             </w:r>
           </w:p>
           <w:p>
@@ -389,31 +304,31 @@
                 <w:color w:val="000000"/>
                 <w:lang w:eastAsia="en-ZA"/>
               </w:rPr>
-              <w:t xml:space="preserve">I focused most of my effort </w:t>
-            </w:r>
-            <w:r>
-              <w:rPr>
-                <w:rFonts w:ascii="Calibri" w:eastAsia="Times New Roman" w:hAnsi="Calibri" w:cs="Times New Roman"/>
-                <w:color w:val="000000"/>
-                <w:lang w:eastAsia="en-ZA"/>
-              </w:rPr>
-              <w:t xml:space="preserve">in the </w:t>
-            </w:r>
-            <w:r>
-              <w:rPr>
-                <w:rFonts w:ascii="Calibri" w:eastAsia="Times New Roman" w:hAnsi="Calibri" w:cs="Times New Roman"/>
-                <w:color w:val="000000"/>
-                <w:lang w:eastAsia="en-ZA"/>
-              </w:rPr>
-              <w:t xml:space="preserve">design and </w:t>
-            </w:r>
-            <w:r>
-              <w:rPr>
-                <w:rFonts w:ascii="Calibri" w:eastAsia="Times New Roman" w:hAnsi="Calibri" w:cs="Times New Roman"/>
-                <w:color w:val="000000"/>
-                <w:lang w:eastAsia="en-ZA"/>
-              </w:rPr>
-              <w:t>development of the</w:t>
+              <w:t>My role in the group project was mainly around the development and</w:t>
+            </w:r>
+            <w:r>
+              <w:rPr>
+                <w:rFonts w:ascii="Calibri" w:eastAsia="Times New Roman" w:hAnsi="Calibri" w:cs="Times New Roman"/>
+                <w:color w:val="000000"/>
+                <w:lang w:eastAsia="en-ZA"/>
+              </w:rPr>
+              <w:t xml:space="preserve"> </w:t>
+            </w:r>
+            <w:r>
+              <w:rPr>
+                <w:rFonts w:ascii="Calibri" w:eastAsia="Times New Roman" w:hAnsi="Calibri" w:cs="Times New Roman"/>
+                <w:color w:val="000000"/>
+                <w:lang w:eastAsia="en-ZA"/>
+              </w:rPr>
+              <w:t xml:space="preserve">design </w:t>
+            </w:r>
+            <w:r>
+              <w:rPr>
+                <w:rFonts w:ascii="Calibri" w:eastAsia="Times New Roman" w:hAnsi="Calibri" w:cs="Times New Roman"/>
+                <w:color w:val="000000"/>
+                <w:lang w:eastAsia="en-ZA"/>
+              </w:rPr>
+              <w:t>of the</w:t>
             </w:r>
             <w:r>
               <w:rPr>
@@ -493,6 +408,8 @@
               </w:rPr>
               <w:t>Approach:</w:t>
             </w:r>
+            <w:bookmarkStart w:id="0" w:name="_GoBack"/>
+            <w:bookmarkEnd w:id="0"/>
           </w:p>
           <w:p>
             <w:pPr>
@@ -709,62 +626,24 @@
                 <w:color w:val="000000"/>
                 <w:lang w:eastAsia="en-ZA"/>
               </w:rPr>
-              <w:t xml:space="preserve">and </w:t>
-            </w:r>
-            <w:proofErr w:type="spellStart"/>
-            <w:r>
-              <w:rPr>
-                <w:rFonts w:ascii="Calibri" w:eastAsia="Times New Roman" w:hAnsi="Calibri" w:cs="Times New Roman"/>
-                <w:color w:val="000000"/>
-                <w:lang w:eastAsia="en-ZA"/>
-              </w:rPr>
-              <w:t>NodeJS</w:t>
-            </w:r>
-            <w:proofErr w:type="spellEnd"/>
-            <w:r>
-              <w:rPr>
-                <w:rFonts w:ascii="Calibri" w:eastAsia="Times New Roman" w:hAnsi="Calibri" w:cs="Times New Roman"/>
-                <w:color w:val="000000"/>
-                <w:lang w:eastAsia="en-ZA"/>
-              </w:rPr>
-              <w:t xml:space="preserve"> as a backend web/</w:t>
-            </w:r>
-            <w:proofErr w:type="spellStart"/>
-            <w:r>
-              <w:rPr>
-                <w:rFonts w:ascii="Calibri" w:eastAsia="Times New Roman" w:hAnsi="Calibri" w:cs="Times New Roman"/>
-                <w:color w:val="000000"/>
-                <w:lang w:eastAsia="en-ZA"/>
-              </w:rPr>
-              <w:t>api</w:t>
-            </w:r>
-            <w:proofErr w:type="spellEnd"/>
-            <w:r>
-              <w:rPr>
-                <w:rFonts w:ascii="Calibri" w:eastAsia="Times New Roman" w:hAnsi="Calibri" w:cs="Times New Roman"/>
-                <w:color w:val="000000"/>
-                <w:lang w:eastAsia="en-ZA"/>
-              </w:rPr>
-              <w:t xml:space="preserve"> component</w:t>
-            </w:r>
-            <w:r>
-              <w:rPr>
-                <w:rFonts w:ascii="Calibri" w:eastAsia="Times New Roman" w:hAnsi="Calibri" w:cs="Times New Roman"/>
-                <w:color w:val="000000"/>
-                <w:lang w:eastAsia="en-ZA"/>
-              </w:rPr>
-              <w:t xml:space="preserve">. The reason we chose </w:t>
-            </w:r>
-            <w:proofErr w:type="spellStart"/>
-            <w:r>
-              <w:rPr>
-                <w:rFonts w:ascii="Calibri" w:eastAsia="Times New Roman" w:hAnsi="Calibri" w:cs="Times New Roman"/>
-                <w:color w:val="000000"/>
-                <w:lang w:eastAsia="en-ZA"/>
-              </w:rPr>
-              <w:t>NodeJS</w:t>
-            </w:r>
-            <w:proofErr w:type="spellEnd"/>
+              <w:t>and NodeJS</w:t>
+            </w:r>
+            <w:r>
+              <w:rPr>
+                <w:rFonts w:ascii="Calibri" w:eastAsia="Times New Roman" w:hAnsi="Calibri" w:cs="Times New Roman"/>
+                <w:color w:val="000000"/>
+                <w:lang w:eastAsia="en-ZA"/>
+              </w:rPr>
+              <w:t xml:space="preserve"> as a backend web/api component</w:t>
+            </w:r>
+            <w:r>
+              <w:rPr>
+                <w:rFonts w:ascii="Calibri" w:eastAsia="Times New Roman" w:hAnsi="Calibri" w:cs="Times New Roman"/>
+                <w:color w:val="000000"/>
+                <w:lang w:eastAsia="en-ZA"/>
+              </w:rPr>
+              <w:t>. The reason we chose NodeJS</w:t>
+            </w:r>
             <w:r>
               <w:rPr>
                 <w:rFonts w:ascii="Calibri" w:eastAsia="Times New Roman" w:hAnsi="Calibri" w:cs="Times New Roman"/>
@@ -835,18 +714,8 @@
                 <w:color w:val="000000"/>
                 <w:lang w:eastAsia="en-ZA"/>
               </w:rPr>
-              <w:t xml:space="preserve">. </w:t>
-            </w:r>
-            <w:proofErr w:type="spellStart"/>
-            <w:r>
-              <w:rPr>
-                <w:rFonts w:ascii="Calibri" w:eastAsia="Times New Roman" w:hAnsi="Calibri" w:cs="Times New Roman"/>
-                <w:color w:val="000000"/>
-                <w:lang w:eastAsia="en-ZA"/>
-              </w:rPr>
-              <w:t>NodeJS</w:t>
-            </w:r>
-            <w:proofErr w:type="spellEnd"/>
+              <w:t>. NodeJS</w:t>
+            </w:r>
             <w:r>
               <w:rPr>
                 <w:rFonts w:ascii="Calibri" w:eastAsia="Times New Roman" w:hAnsi="Calibri" w:cs="Times New Roman"/>
@@ -1074,7 +943,6 @@
                 <w:lang w:eastAsia="en-ZA"/>
               </w:rPr>
             </w:pPr>
-            <w:bookmarkStart w:id="0" w:name="_GoBack"/>
             <w:r>
               <w:rPr>
                 <w:rFonts w:ascii="Calibri" w:eastAsia="Times New Roman" w:hAnsi="Calibri" w:cs="Times New Roman"/>
@@ -1100,23 +968,7 @@
                 <w:color w:val="000000"/>
                 <w:lang w:eastAsia="en-ZA"/>
               </w:rPr>
-              <w:t xml:space="preserve">Learning new programming languages </w:t>
-            </w:r>
-            <w:r>
-              <w:rPr>
-                <w:rFonts w:ascii="Calibri" w:eastAsia="Times New Roman" w:hAnsi="Calibri" w:cs="Times New Roman"/>
-                <w:color w:val="000000"/>
-                <w:lang w:eastAsia="en-ZA"/>
-              </w:rPr>
-              <w:t xml:space="preserve">and </w:t>
-            </w:r>
-            <w:r>
-              <w:rPr>
-                <w:rFonts w:ascii="Calibri" w:eastAsia="Times New Roman" w:hAnsi="Calibri" w:cs="Times New Roman"/>
-                <w:color w:val="000000"/>
-                <w:lang w:eastAsia="en-ZA"/>
-              </w:rPr>
-              <w:t>frameworks</w:t>
+              <w:t>Learning new programming languages and frameworks</w:t>
             </w:r>
             <w:r>
               <w:rPr>
@@ -1192,7 +1044,6 @@
         </w:rPr>
       </w:pPr>
     </w:p>
-    <w:bookmarkEnd w:id="0"/>
     <w:p>
       <w:pPr>
         <w:spacing w:after="0" w:line="240" w:lineRule="auto"/>
@@ -1228,7 +1079,6 @@
           <w:color w:val="000000"/>
           <w:lang w:eastAsia="en-ZA"/>
         </w:rPr>
-        <w:lastRenderedPageBreak/>
         <w:t>Learning Big Data and Big Data concepts need not be reserved for people who only have access to enterprise scale hardware and software licenses. We have proven that Big Data project can effectively be developed and executed on entry-level, affordable hardware using mostly open source/free-ware software and IDEs. All made possible by the FOS community.</w:t>
       </w:r>
     </w:p>

</xml_diff>

<commit_message>
DC : updated scripts
</commit_message>
<xml_diff>
--- a/documentation/Visual - Design Doc.docx
+++ b/documentation/Visual - Design Doc.docx
@@ -122,7 +122,15 @@
     </w:p>
     <w:p>
       <w:r>
-        <w:t>Each model is pre-compiled and contained in a json file. This static data model is then served by the Controllers to the views.</w:t>
+        <w:t xml:space="preserve">Each model is pre-compiled and contained in a </w:t>
+      </w:r>
+      <w:proofErr w:type="spellStart"/>
+      <w:r>
+        <w:t>json</w:t>
+      </w:r>
+      <w:proofErr w:type="spellEnd"/>
+      <w:r>
+        <w:t xml:space="preserve"> file. This static data model is then served by the Controllers to the views.</w:t>
       </w:r>
     </w:p>
     <w:p>
@@ -408,8 +416,6 @@
               </w:rPr>
               <w:t>Approach:</w:t>
             </w:r>
-            <w:bookmarkStart w:id="0" w:name="_GoBack"/>
-            <w:bookmarkEnd w:id="0"/>
           </w:p>
           <w:p>
             <w:pPr>
@@ -458,7 +464,47 @@
                 <w:color w:val="000000"/>
                 <w:lang w:eastAsia="en-ZA"/>
               </w:rPr>
-              <w:t xml:space="preserve"> and then each developer resource set out to build </w:t>
+              <w:t xml:space="preserve"> </w:t>
+            </w:r>
+            <w:r>
+              <w:rPr>
+                <w:rFonts w:ascii="Calibri" w:eastAsia="Times New Roman" w:hAnsi="Calibri" w:cs="Times New Roman"/>
+                <w:color w:val="000000"/>
+                <w:lang w:eastAsia="en-ZA"/>
+              </w:rPr>
+              <w:t xml:space="preserve">after which </w:t>
+            </w:r>
+            <w:r>
+              <w:rPr>
+                <w:rFonts w:ascii="Calibri" w:eastAsia="Times New Roman" w:hAnsi="Calibri" w:cs="Times New Roman"/>
+                <w:color w:val="000000"/>
+                <w:lang w:eastAsia="en-ZA"/>
+              </w:rPr>
+              <w:t>each developer</w:t>
+            </w:r>
+            <w:r>
+              <w:rPr>
+                <w:rFonts w:ascii="Calibri" w:eastAsia="Times New Roman" w:hAnsi="Calibri" w:cs="Times New Roman"/>
+                <w:color w:val="000000"/>
+                <w:lang w:eastAsia="en-ZA"/>
+              </w:rPr>
+              <w:t xml:space="preserve"> </w:t>
+            </w:r>
+            <w:r>
+              <w:rPr>
+                <w:rFonts w:ascii="Calibri" w:eastAsia="Times New Roman" w:hAnsi="Calibri" w:cs="Times New Roman"/>
+                <w:color w:val="000000"/>
+                <w:lang w:eastAsia="en-ZA"/>
+              </w:rPr>
+              <w:t xml:space="preserve">set out to build </w:t>
+            </w:r>
+            <w:r>
+              <w:rPr>
+                <w:rFonts w:ascii="Calibri" w:eastAsia="Times New Roman" w:hAnsi="Calibri" w:cs="Times New Roman"/>
+                <w:color w:val="000000"/>
+                <w:lang w:eastAsia="en-ZA"/>
+              </w:rPr>
+              <w:t xml:space="preserve">a </w:t>
             </w:r>
             <w:r>
               <w:rPr>
@@ -490,15 +536,15 @@
                 <w:color w:val="000000"/>
                 <w:lang w:eastAsia="en-ZA"/>
               </w:rPr>
-              <w:t>s and technologies</w:t>
-            </w:r>
-            <w:r>
-              <w:rPr>
-                <w:rFonts w:ascii="Calibri" w:eastAsia="Times New Roman" w:hAnsi="Calibri" w:cs="Times New Roman"/>
-                <w:color w:val="000000"/>
-                <w:lang w:eastAsia="en-ZA"/>
-              </w:rPr>
-              <w:t xml:space="preserve"> selection </w:t>
+              <w:t xml:space="preserve">s and technology </w:t>
+            </w:r>
+            <w:r>
+              <w:rPr>
+                <w:rFonts w:ascii="Calibri" w:eastAsia="Times New Roman" w:hAnsi="Calibri" w:cs="Times New Roman"/>
+                <w:color w:val="000000"/>
+                <w:lang w:eastAsia="en-ZA"/>
+              </w:rPr>
+              <w:t xml:space="preserve">selection </w:t>
             </w:r>
             <w:r>
               <w:rPr>
@@ -562,23 +608,47 @@
                 <w:color w:val="000000"/>
                 <w:lang w:eastAsia="en-ZA"/>
               </w:rPr>
-              <w:t>For Visualisation we decided to use a HTML</w:t>
-            </w:r>
-            <w:r>
-              <w:rPr>
-                <w:rFonts w:ascii="Calibri" w:eastAsia="Times New Roman" w:hAnsi="Calibri" w:cs="Times New Roman"/>
-                <w:color w:val="000000"/>
-                <w:lang w:eastAsia="en-ZA"/>
-              </w:rPr>
-              <w:t xml:space="preserve">/CSS/JavaScript </w:t>
-            </w:r>
-            <w:r>
-              <w:rPr>
-                <w:rFonts w:ascii="Calibri" w:eastAsia="Times New Roman" w:hAnsi="Calibri" w:cs="Times New Roman"/>
-                <w:color w:val="000000"/>
-                <w:lang w:eastAsia="en-ZA"/>
-              </w:rPr>
-              <w:t xml:space="preserve">Web frontend, using </w:t>
+              <w:t xml:space="preserve">For Visualisation we decided to use a </w:t>
+            </w:r>
+            <w:r>
+              <w:rPr>
+                <w:rFonts w:ascii="Calibri" w:eastAsia="Times New Roman" w:hAnsi="Calibri" w:cs="Times New Roman"/>
+                <w:color w:val="000000"/>
+                <w:lang w:eastAsia="en-ZA"/>
+              </w:rPr>
+              <w:t xml:space="preserve">Web stack, so </w:t>
+            </w:r>
+            <w:r>
+              <w:rPr>
+                <w:rFonts w:ascii="Calibri" w:eastAsia="Times New Roman" w:hAnsi="Calibri" w:cs="Times New Roman"/>
+                <w:color w:val="000000"/>
+                <w:lang w:eastAsia="en-ZA"/>
+              </w:rPr>
+              <w:t>HTML</w:t>
+            </w:r>
+            <w:r>
+              <w:rPr>
+                <w:rFonts w:ascii="Calibri" w:eastAsia="Times New Roman" w:hAnsi="Calibri" w:cs="Times New Roman"/>
+                <w:color w:val="000000"/>
+                <w:lang w:eastAsia="en-ZA"/>
+              </w:rPr>
+              <w:t xml:space="preserve">, CSS and </w:t>
+            </w:r>
+            <w:r>
+              <w:rPr>
+                <w:rFonts w:ascii="Calibri" w:eastAsia="Times New Roman" w:hAnsi="Calibri" w:cs="Times New Roman"/>
+                <w:color w:val="000000"/>
+                <w:lang w:eastAsia="en-ZA"/>
+              </w:rPr>
+              <w:t>JavaScript</w:t>
+            </w:r>
+            <w:r>
+              <w:rPr>
+                <w:rFonts w:ascii="Calibri" w:eastAsia="Times New Roman" w:hAnsi="Calibri" w:cs="Times New Roman"/>
+                <w:color w:val="000000"/>
+                <w:lang w:eastAsia="en-ZA"/>
+              </w:rPr>
+              <w:t xml:space="preserve">, using </w:t>
             </w:r>
             <w:r>
               <w:rPr>
@@ -610,55 +680,15 @@
                 <w:color w:val="000000"/>
                 <w:lang w:eastAsia="en-ZA"/>
               </w:rPr>
-              <w:t>, Bootstrap</w:t>
-            </w:r>
-            <w:r>
-              <w:rPr>
-                <w:rFonts w:ascii="Calibri" w:eastAsia="Times New Roman" w:hAnsi="Calibri" w:cs="Times New Roman"/>
-                <w:color w:val="000000"/>
-                <w:lang w:eastAsia="en-ZA"/>
-              </w:rPr>
-              <w:t xml:space="preserve"> component </w:t>
-            </w:r>
-            <w:r>
-              <w:rPr>
-                <w:rFonts w:ascii="Calibri" w:eastAsia="Times New Roman" w:hAnsi="Calibri" w:cs="Times New Roman"/>
-                <w:color w:val="000000"/>
-                <w:lang w:eastAsia="en-ZA"/>
-              </w:rPr>
-              <w:t>and NodeJS</w:t>
-            </w:r>
-            <w:r>
-              <w:rPr>
-                <w:rFonts w:ascii="Calibri" w:eastAsia="Times New Roman" w:hAnsi="Calibri" w:cs="Times New Roman"/>
-                <w:color w:val="000000"/>
-                <w:lang w:eastAsia="en-ZA"/>
-              </w:rPr>
-              <w:t xml:space="preserve"> as a backend web/api component</w:t>
-            </w:r>
-            <w:r>
-              <w:rPr>
-                <w:rFonts w:ascii="Calibri" w:eastAsia="Times New Roman" w:hAnsi="Calibri" w:cs="Times New Roman"/>
-                <w:color w:val="000000"/>
-                <w:lang w:eastAsia="en-ZA"/>
-              </w:rPr>
-              <w:t>. The reason we chose NodeJS</w:t>
-            </w:r>
-            <w:r>
-              <w:rPr>
-                <w:rFonts w:ascii="Calibri" w:eastAsia="Times New Roman" w:hAnsi="Calibri" w:cs="Times New Roman"/>
-                <w:color w:val="000000"/>
-                <w:lang w:eastAsia="en-ZA"/>
-              </w:rPr>
-              <w:t xml:space="preserve"> is it complements the Web/front-end technology stack in that </w:t>
-            </w:r>
-            <w:r>
-              <w:rPr>
-                <w:rFonts w:ascii="Calibri" w:eastAsia="Times New Roman" w:hAnsi="Calibri" w:cs="Times New Roman"/>
-                <w:color w:val="000000"/>
-                <w:lang w:eastAsia="en-ZA"/>
-              </w:rPr>
-              <w:t>other than HTML</w:t>
+              <w:t xml:space="preserve"> and</w:t>
+            </w:r>
+            <w:r>
+              <w:rPr>
+                <w:rFonts w:ascii="Calibri" w:eastAsia="Times New Roman" w:hAnsi="Calibri" w:cs="Times New Roman"/>
+                <w:color w:val="000000"/>
+                <w:lang w:eastAsia="en-ZA"/>
+              </w:rPr>
+              <w:t xml:space="preserve"> Bootstrap</w:t>
             </w:r>
             <w:r>
               <w:rPr>
@@ -674,48 +704,164 @@
                 <w:color w:val="000000"/>
                 <w:lang w:eastAsia="en-ZA"/>
               </w:rPr>
-              <w:t>for mark-up</w:t>
-            </w:r>
-            <w:r>
-              <w:rPr>
-                <w:rFonts w:ascii="Calibri" w:eastAsia="Times New Roman" w:hAnsi="Calibri" w:cs="Times New Roman"/>
-                <w:color w:val="000000"/>
-                <w:lang w:eastAsia="en-ZA"/>
-              </w:rPr>
-              <w:t xml:space="preserve"> and CSS </w:t>
-            </w:r>
-            <w:r>
-              <w:rPr>
-                <w:rFonts w:ascii="Calibri" w:eastAsia="Times New Roman" w:hAnsi="Calibri" w:cs="Times New Roman"/>
-                <w:color w:val="000000"/>
-                <w:lang w:eastAsia="en-ZA"/>
-              </w:rPr>
-              <w:t xml:space="preserve">for </w:t>
-            </w:r>
-            <w:r>
-              <w:rPr>
-                <w:rFonts w:ascii="Calibri" w:eastAsia="Times New Roman" w:hAnsi="Calibri" w:cs="Times New Roman"/>
-                <w:color w:val="000000"/>
-                <w:lang w:eastAsia="en-ZA"/>
-              </w:rPr>
-              <w:t xml:space="preserve">styling, </w:t>
-            </w:r>
-            <w:r>
-              <w:rPr>
-                <w:rFonts w:ascii="Calibri" w:eastAsia="Times New Roman" w:hAnsi="Calibri" w:cs="Times New Roman"/>
-                <w:color w:val="000000"/>
-                <w:lang w:eastAsia="en-ZA"/>
-              </w:rPr>
-              <w:t>you only have one programming language to learn</w:t>
-            </w:r>
-            <w:r>
-              <w:rPr>
-                <w:rFonts w:ascii="Calibri" w:eastAsia="Times New Roman" w:hAnsi="Calibri" w:cs="Times New Roman"/>
-                <w:color w:val="000000"/>
-                <w:lang w:eastAsia="en-ZA"/>
-              </w:rPr>
-              <w:t>. NodeJS</w:t>
-            </w:r>
+              <w:t xml:space="preserve">JavaScript </w:t>
+            </w:r>
+            <w:r>
+              <w:rPr>
+                <w:rFonts w:ascii="Calibri" w:eastAsia="Times New Roman" w:hAnsi="Calibri" w:cs="Times New Roman"/>
+                <w:color w:val="000000"/>
+                <w:lang w:eastAsia="en-ZA"/>
+              </w:rPr>
+              <w:t>component</w:t>
+            </w:r>
+            <w:r>
+              <w:rPr>
+                <w:rFonts w:ascii="Calibri" w:eastAsia="Times New Roman" w:hAnsi="Calibri" w:cs="Times New Roman"/>
+                <w:color w:val="000000"/>
+                <w:lang w:eastAsia="en-ZA"/>
+              </w:rPr>
+              <w:t>s</w:t>
+            </w:r>
+            <w:r>
+              <w:rPr>
+                <w:rFonts w:ascii="Calibri" w:eastAsia="Times New Roman" w:hAnsi="Calibri" w:cs="Times New Roman"/>
+                <w:color w:val="000000"/>
+                <w:lang w:eastAsia="en-ZA"/>
+              </w:rPr>
+              <w:t xml:space="preserve"> </w:t>
+            </w:r>
+            <w:r>
+              <w:rPr>
+                <w:rFonts w:ascii="Calibri" w:eastAsia="Times New Roman" w:hAnsi="Calibri" w:cs="Times New Roman"/>
+                <w:color w:val="000000"/>
+                <w:lang w:eastAsia="en-ZA"/>
+              </w:rPr>
+              <w:t>with</w:t>
+            </w:r>
+            <w:r>
+              <w:rPr>
+                <w:rFonts w:ascii="Calibri" w:eastAsia="Times New Roman" w:hAnsi="Calibri" w:cs="Times New Roman"/>
+                <w:color w:val="000000"/>
+                <w:lang w:eastAsia="en-ZA"/>
+              </w:rPr>
+              <w:t xml:space="preserve"> </w:t>
+            </w:r>
+            <w:proofErr w:type="spellStart"/>
+            <w:r>
+              <w:rPr>
+                <w:rFonts w:ascii="Calibri" w:eastAsia="Times New Roman" w:hAnsi="Calibri" w:cs="Times New Roman"/>
+                <w:color w:val="000000"/>
+                <w:lang w:eastAsia="en-ZA"/>
+              </w:rPr>
+              <w:t>NodeJS</w:t>
+            </w:r>
+            <w:proofErr w:type="spellEnd"/>
+            <w:r>
+              <w:rPr>
+                <w:rFonts w:ascii="Calibri" w:eastAsia="Times New Roman" w:hAnsi="Calibri" w:cs="Times New Roman"/>
+                <w:color w:val="000000"/>
+                <w:lang w:eastAsia="en-ZA"/>
+              </w:rPr>
+              <w:t xml:space="preserve"> as a backend web/</w:t>
+            </w:r>
+            <w:proofErr w:type="spellStart"/>
+            <w:r>
+              <w:rPr>
+                <w:rFonts w:ascii="Calibri" w:eastAsia="Times New Roman" w:hAnsi="Calibri" w:cs="Times New Roman"/>
+                <w:color w:val="000000"/>
+                <w:lang w:eastAsia="en-ZA"/>
+              </w:rPr>
+              <w:t>api</w:t>
+            </w:r>
+            <w:proofErr w:type="spellEnd"/>
+            <w:r>
+              <w:rPr>
+                <w:rFonts w:ascii="Calibri" w:eastAsia="Times New Roman" w:hAnsi="Calibri" w:cs="Times New Roman"/>
+                <w:color w:val="000000"/>
+                <w:lang w:eastAsia="en-ZA"/>
+              </w:rPr>
+              <w:t xml:space="preserve"> component</w:t>
+            </w:r>
+            <w:r>
+              <w:rPr>
+                <w:rFonts w:ascii="Calibri" w:eastAsia="Times New Roman" w:hAnsi="Calibri" w:cs="Times New Roman"/>
+                <w:color w:val="000000"/>
+                <w:lang w:eastAsia="en-ZA"/>
+              </w:rPr>
+              <w:t xml:space="preserve">. </w:t>
+            </w:r>
+          </w:p>
+          <w:p>
+            <w:pPr>
+              <w:spacing w:after="0" w:line="240" w:lineRule="auto"/>
+              <w:rPr>
+                <w:rFonts w:ascii="Calibri" w:eastAsia="Times New Roman" w:hAnsi="Calibri" w:cs="Times New Roman"/>
+                <w:color w:val="000000"/>
+                <w:lang w:eastAsia="en-ZA"/>
+              </w:rPr>
+            </w:pPr>
+            <w:r>
+              <w:rPr>
+                <w:rFonts w:ascii="Calibri" w:eastAsia="Times New Roman" w:hAnsi="Calibri" w:cs="Times New Roman"/>
+                <w:color w:val="000000"/>
+                <w:lang w:eastAsia="en-ZA"/>
+              </w:rPr>
+              <w:t xml:space="preserve">The reason we chose </w:t>
+            </w:r>
+            <w:proofErr w:type="spellStart"/>
+            <w:r>
+              <w:rPr>
+                <w:rFonts w:ascii="Calibri" w:eastAsia="Times New Roman" w:hAnsi="Calibri" w:cs="Times New Roman"/>
+                <w:color w:val="000000"/>
+                <w:lang w:eastAsia="en-ZA"/>
+              </w:rPr>
+              <w:t>NodeJS</w:t>
+            </w:r>
+            <w:proofErr w:type="spellEnd"/>
+            <w:r>
+              <w:rPr>
+                <w:rFonts w:ascii="Calibri" w:eastAsia="Times New Roman" w:hAnsi="Calibri" w:cs="Times New Roman"/>
+                <w:color w:val="000000"/>
+                <w:lang w:eastAsia="en-ZA"/>
+              </w:rPr>
+              <w:t xml:space="preserve"> is it complements the technology stack </w:t>
+            </w:r>
+            <w:r>
+              <w:rPr>
+                <w:rFonts w:ascii="Calibri" w:eastAsia="Times New Roman" w:hAnsi="Calibri" w:cs="Times New Roman"/>
+                <w:color w:val="000000"/>
+                <w:lang w:eastAsia="en-ZA"/>
+              </w:rPr>
+              <w:t>by limiting the number of programming languages you have to learn.</w:t>
+            </w:r>
+            <w:r>
+              <w:rPr>
+                <w:rFonts w:ascii="Calibri" w:eastAsia="Times New Roman" w:hAnsi="Calibri" w:cs="Times New Roman"/>
+                <w:color w:val="000000"/>
+                <w:lang w:eastAsia="en-ZA"/>
+              </w:rPr>
+              <w:t xml:space="preserve"> </w:t>
+            </w:r>
+          </w:p>
+          <w:p>
+            <w:pPr>
+              <w:spacing w:after="0" w:line="240" w:lineRule="auto"/>
+              <w:rPr>
+                <w:rFonts w:ascii="Calibri" w:eastAsia="Times New Roman" w:hAnsi="Calibri" w:cs="Times New Roman"/>
+                <w:color w:val="000000"/>
+                <w:lang w:eastAsia="en-ZA"/>
+              </w:rPr>
+            </w:pPr>
+            <w:proofErr w:type="spellStart"/>
+            <w:r>
+              <w:rPr>
+                <w:rFonts w:ascii="Calibri" w:eastAsia="Times New Roman" w:hAnsi="Calibri" w:cs="Times New Roman"/>
+                <w:color w:val="000000"/>
+                <w:lang w:eastAsia="en-ZA"/>
+              </w:rPr>
+              <w:t>NodeJS</w:t>
+            </w:r>
+            <w:proofErr w:type="spellEnd"/>
             <w:r>
               <w:rPr>
                 <w:rFonts w:ascii="Calibri" w:eastAsia="Times New Roman" w:hAnsi="Calibri" w:cs="Times New Roman"/>
@@ -834,7 +980,121 @@
                 <w:color w:val="000000"/>
                 <w:lang w:eastAsia="en-ZA"/>
               </w:rPr>
-              <w:t>From a design perspective, we had to cater for different views of the same data in a dashboard form. I chose the MVC type implementation as the pattern address separation of concerns and there by portability and reusability or the underlining components. The MVC pattern was also applied in building the supporting dashboard components such as the index page and criteria view as both of these supporting components required a data model, View and controlling logic.</w:t>
+              <w:t xml:space="preserve">From a design perspective, we had to cater for different views of the same data in a dashboard form. I chose </w:t>
+            </w:r>
+            <w:r>
+              <w:rPr>
+                <w:rFonts w:ascii="Calibri" w:eastAsia="Times New Roman" w:hAnsi="Calibri" w:cs="Times New Roman"/>
+                <w:color w:val="000000"/>
+                <w:lang w:eastAsia="en-ZA"/>
+              </w:rPr>
+              <w:t>an</w:t>
+            </w:r>
+            <w:r>
+              <w:rPr>
+                <w:rFonts w:ascii="Calibri" w:eastAsia="Times New Roman" w:hAnsi="Calibri" w:cs="Times New Roman"/>
+                <w:color w:val="000000"/>
+                <w:lang w:eastAsia="en-ZA"/>
+              </w:rPr>
+              <w:t xml:space="preserve"> MVC </w:t>
+            </w:r>
+            <w:r>
+              <w:rPr>
+                <w:rFonts w:ascii="Calibri" w:eastAsia="Times New Roman" w:hAnsi="Calibri" w:cs="Times New Roman"/>
+                <w:color w:val="000000"/>
+                <w:lang w:eastAsia="en-ZA"/>
+              </w:rPr>
+              <w:t xml:space="preserve">pattern to </w:t>
+            </w:r>
+            <w:r>
+              <w:rPr>
+                <w:rFonts w:ascii="Calibri" w:eastAsia="Times New Roman" w:hAnsi="Calibri" w:cs="Times New Roman"/>
+                <w:color w:val="000000"/>
+                <w:lang w:eastAsia="en-ZA"/>
+              </w:rPr>
+              <w:t xml:space="preserve">address </w:t>
+            </w:r>
+            <w:r>
+              <w:rPr>
+                <w:rFonts w:ascii="Calibri" w:eastAsia="Times New Roman" w:hAnsi="Calibri" w:cs="Times New Roman"/>
+                <w:color w:val="000000"/>
+                <w:lang w:eastAsia="en-ZA"/>
+              </w:rPr>
+              <w:t xml:space="preserve">the </w:t>
+            </w:r>
+            <w:r>
+              <w:rPr>
+                <w:rFonts w:ascii="Calibri" w:eastAsia="Times New Roman" w:hAnsi="Calibri" w:cs="Times New Roman"/>
+                <w:color w:val="000000"/>
+                <w:lang w:eastAsia="en-ZA"/>
+              </w:rPr>
+              <w:t xml:space="preserve">separation of concerns and there by </w:t>
+            </w:r>
+            <w:r>
+              <w:rPr>
+                <w:rFonts w:ascii="Calibri" w:eastAsia="Times New Roman" w:hAnsi="Calibri" w:cs="Times New Roman"/>
+                <w:color w:val="000000"/>
+                <w:lang w:eastAsia="en-ZA"/>
+              </w:rPr>
+              <w:t xml:space="preserve">the </w:t>
+            </w:r>
+            <w:r>
+              <w:rPr>
+                <w:rFonts w:ascii="Calibri" w:eastAsia="Times New Roman" w:hAnsi="Calibri" w:cs="Times New Roman"/>
+                <w:color w:val="000000"/>
+                <w:lang w:eastAsia="en-ZA"/>
+              </w:rPr>
+              <w:t>portability and reusability o</w:t>
+            </w:r>
+            <w:r>
+              <w:rPr>
+                <w:rFonts w:ascii="Calibri" w:eastAsia="Times New Roman" w:hAnsi="Calibri" w:cs="Times New Roman"/>
+                <w:color w:val="000000"/>
+                <w:lang w:eastAsia="en-ZA"/>
+              </w:rPr>
+              <w:t>f</w:t>
+            </w:r>
+            <w:r>
+              <w:rPr>
+                <w:rFonts w:ascii="Calibri" w:eastAsia="Times New Roman" w:hAnsi="Calibri" w:cs="Times New Roman"/>
+                <w:color w:val="000000"/>
+                <w:lang w:eastAsia="en-ZA"/>
+              </w:rPr>
+              <w:t xml:space="preserve"> the underlining components. </w:t>
+            </w:r>
+          </w:p>
+          <w:p>
+            <w:pPr>
+              <w:spacing w:after="0" w:line="240" w:lineRule="auto"/>
+              <w:rPr>
+                <w:rFonts w:ascii="Calibri" w:eastAsia="Times New Roman" w:hAnsi="Calibri" w:cs="Times New Roman"/>
+                <w:color w:val="000000"/>
+                <w:lang w:eastAsia="en-ZA"/>
+              </w:rPr>
+            </w:pPr>
+            <w:r>
+              <w:rPr>
+                <w:rFonts w:ascii="Calibri" w:eastAsia="Times New Roman" w:hAnsi="Calibri" w:cs="Times New Roman"/>
+                <w:color w:val="000000"/>
+                <w:lang w:eastAsia="en-ZA"/>
+              </w:rPr>
+              <w:t xml:space="preserve">The MVC pattern was also applied in building the supporting dashboard components such as the index page and criteria view as both of these supporting components required a data model, View and </w:t>
+            </w:r>
+            <w:r>
+              <w:rPr>
+                <w:rFonts w:ascii="Calibri" w:eastAsia="Times New Roman" w:hAnsi="Calibri" w:cs="Times New Roman"/>
+                <w:color w:val="000000"/>
+                <w:lang w:eastAsia="en-ZA"/>
+              </w:rPr>
+              <w:t xml:space="preserve">some </w:t>
+            </w:r>
+            <w:r>
+              <w:rPr>
+                <w:rFonts w:ascii="Calibri" w:eastAsia="Times New Roman" w:hAnsi="Calibri" w:cs="Times New Roman"/>
+                <w:color w:val="000000"/>
+                <w:lang w:eastAsia="en-ZA"/>
+              </w:rPr>
+              <w:t>controlling logic.</w:t>
             </w:r>
           </w:p>
         </w:tc>
@@ -881,7 +1141,49 @@
                 <w:color w:val="000000"/>
                 <w:lang w:eastAsia="en-ZA"/>
               </w:rPr>
-              <w:t>The Index / Dashboard View takes on a view/graph configuration defining the views and their corresponding controller methods. Each controller method returned a specific data model which was simply a static JSON file produced by the Data Transformation component.</w:t>
+              <w:t xml:space="preserve">The Dashboard View takes on a configuration </w:t>
+            </w:r>
+            <w:r>
+              <w:rPr>
+                <w:rFonts w:ascii="Calibri" w:eastAsia="Times New Roman" w:hAnsi="Calibri" w:cs="Times New Roman"/>
+                <w:color w:val="000000"/>
+                <w:lang w:eastAsia="en-ZA"/>
+              </w:rPr>
+              <w:t>model containing information around the graphs and their corresponding controller methods data models.</w:t>
+            </w:r>
+          </w:p>
+          <w:p>
+            <w:pPr>
+              <w:spacing w:after="0" w:line="240" w:lineRule="auto"/>
+              <w:rPr>
+                <w:rFonts w:ascii="Calibri" w:eastAsia="Times New Roman" w:hAnsi="Calibri" w:cs="Times New Roman"/>
+                <w:color w:val="000000"/>
+                <w:lang w:eastAsia="en-ZA"/>
+              </w:rPr>
+            </w:pPr>
+            <w:r>
+              <w:rPr>
+                <w:rFonts w:ascii="Calibri" w:eastAsia="Times New Roman" w:hAnsi="Calibri" w:cs="Times New Roman"/>
+                <w:color w:val="000000"/>
+                <w:lang w:eastAsia="en-ZA"/>
+              </w:rPr>
+              <w:t xml:space="preserve">Each controller method returned a specific data model which </w:t>
+            </w:r>
+            <w:r>
+              <w:rPr>
+                <w:rFonts w:ascii="Calibri" w:eastAsia="Times New Roman" w:hAnsi="Calibri" w:cs="Times New Roman"/>
+                <w:color w:val="000000"/>
+                <w:lang w:eastAsia="en-ZA"/>
+              </w:rPr>
+              <w:t xml:space="preserve">is </w:t>
+            </w:r>
+            <w:r>
+              <w:rPr>
+                <w:rFonts w:ascii="Calibri" w:eastAsia="Times New Roman" w:hAnsi="Calibri" w:cs="Times New Roman"/>
+                <w:color w:val="000000"/>
+                <w:lang w:eastAsia="en-ZA"/>
+              </w:rPr>
+              <w:t>simply a static JSON file produced by the Data Transformation component.</w:t>
             </w:r>
           </w:p>
         </w:tc>
@@ -1054,6 +1356,7 @@
           <w:lang w:eastAsia="en-ZA"/>
         </w:rPr>
       </w:pPr>
+      <w:bookmarkStart w:id="0" w:name="_GoBack"/>
       <w:r>
         <w:rPr>
           <w:rFonts w:ascii="Calibri" w:eastAsia="Times New Roman" w:hAnsi="Calibri" w:cs="Times New Roman"/>
@@ -1079,8 +1382,25 @@
           <w:color w:val="000000"/>
           <w:lang w:eastAsia="en-ZA"/>
         </w:rPr>
-        <w:t>Learning Big Data and Big Data concepts need not be reserved for people who only have access to enterprise scale hardware and software licenses. We have proven that Big Data project can effectively be developed and executed on entry-level, affordable hardware using mostly open source/free-ware software and IDEs. All made possible by the FOS community.</w:t>
-      </w:r>
+        <w:t xml:space="preserve">Learning Big Data and Big Data concepts need not be reserved for people who only have access to enterprise scale hardware </w:t>
+      </w:r>
+      <w:r>
+        <w:rPr>
+          <w:rFonts w:ascii="Calibri" w:eastAsia="Times New Roman" w:hAnsi="Calibri" w:cs="Times New Roman"/>
+          <w:color w:val="000000"/>
+          <w:lang w:eastAsia="en-ZA"/>
+        </w:rPr>
+        <w:t>as well as</w:t>
+      </w:r>
+      <w:r>
+        <w:rPr>
+          <w:rFonts w:ascii="Calibri" w:eastAsia="Times New Roman" w:hAnsi="Calibri" w:cs="Times New Roman"/>
+          <w:color w:val="000000"/>
+          <w:lang w:eastAsia="en-ZA"/>
+        </w:rPr>
+        <w:t xml:space="preserve"> software licenses. We have proven that Big Data project can effectively be developed and executed on entry-level, affordable hardware using mostly open source/free-ware software and IDEs. All made possible by the FOS community.</w:t>
+      </w:r>
+      <w:bookmarkEnd w:id="0"/>
     </w:p>
     <w:sectPr>
       <w:pgSz w:w="11906" w:h="16838"/>

</xml_diff>